<commit_message>
Update pricing: €1K private, €5K+ enterprise, €300/mo managed (incl. install)
- Single tier per audience (no Basic/Premium/Starter/Professional split)
- API keys are on the client (noted clearly)
- Managed = installation included + €300/month
- Ongoing Assistance = €500/month after first 6 months

Co-Authored-By: Claude Opus 4.6 <noreply@anthropic.com>
</commit_message>
<xml_diff>
--- a/docs/AI_Agent_Client_Needs_Assessment.docx
+++ b/docs/AI_Agent_Client_Needs_Assessment.docx
@@ -5837,14 +5837,13 @@
         <w:tblLook w:firstColumn="1" w:firstRow="1" w:lastColumn="0" w:lastRow="0" w:noHBand="0" w:noVBand="1" w:val="04A0"/>
       </w:tblPr>
       <w:tblGrid>
-        <w:gridCol w:w="3324"/>
-        <w:gridCol w:w="3324"/>
-        <w:gridCol w:w="3324"/>
+        <w:gridCol w:w="4986"/>
+        <w:gridCol w:w="4986"/>
       </w:tblGrid>
       <w:tr>
         <w:tc>
           <w:tcPr>
-            <w:tcW w:type="dxa" w:w="2592"/>
+            <w:tcW w:type="dxa" w:w="3168"/>
             <w:shd w:fill="006699" w:val="clear"/>
           </w:tcPr>
           <w:p>
@@ -5864,7 +5863,7 @@
         </w:tc>
         <w:tc>
           <w:tcPr>
-            <w:tcW w:type="dxa" w:w="3456"/>
+            <w:tcW w:type="dxa" w:w="6336"/>
             <w:shd w:fill="006699" w:val="clear"/>
           </w:tcPr>
           <w:p>
@@ -5879,28 +5878,7 @@
                 <w:color w:val="FFFFFF"/>
                 <w:sz w:val="20"/>
               </w:rPr>
-              <w:t>Basic</w:t>
-            </w:r>
-          </w:p>
-        </w:tc>
-        <w:tc>
-          <w:tcPr>
-            <w:tcW w:type="dxa" w:w="3456"/>
-            <w:shd w:fill="006699" w:val="clear"/>
-          </w:tcPr>
-          <w:p>
-            <w:pPr>
-              <w:jc w:val="center"/>
-            </w:pPr>
-            <w:r/>
-            <w:r>
-              <w:rPr>
-                <w:rFonts w:ascii="Calibri" w:hAnsi="Calibri"/>
-                <w:b/>
-                <w:color w:val="FFFFFF"/>
-                <w:sz w:val="20"/>
-              </w:rPr>
-              <w:t>Premium</w:t>
+              <w:t>Private Solution</w:t>
             </w:r>
           </w:p>
         </w:tc>
@@ -5908,7 +5886,7 @@
       <w:tr>
         <w:tc>
           <w:tcPr>
-            <w:tcW w:type="dxa" w:w="2592"/>
+            <w:tcW w:type="dxa" w:w="3168"/>
           </w:tcPr>
           <w:p>
             <w:r/>
@@ -5918,13 +5896,13 @@
                 <w:color w:val="333333"/>
                 <w:sz w:val="18"/>
               </w:rPr>
-              <w:t>Setup Fee</w:t>
+              <w:t>Investment</w:t>
             </w:r>
           </w:p>
         </w:tc>
         <w:tc>
           <w:tcPr>
-            <w:tcW w:type="dxa" w:w="3456"/>
+            <w:tcW w:type="dxa" w:w="6336"/>
           </w:tcPr>
           <w:p>
             <w:r/>
@@ -5934,23 +5912,7 @@
                 <w:color w:val="333333"/>
                 <w:sz w:val="18"/>
               </w:rPr>
-              <w:t>€149 (one-time)</w:t>
-            </w:r>
-          </w:p>
-        </w:tc>
-        <w:tc>
-          <w:tcPr>
-            <w:tcW w:type="dxa" w:w="3456"/>
-          </w:tcPr>
-          <w:p>
-            <w:r/>
-            <w:r>
-              <w:rPr>
-                <w:rFonts w:ascii="Calibri" w:hAnsi="Calibri"/>
-                <w:color w:val="333333"/>
-                <w:sz w:val="18"/>
-              </w:rPr>
-              <w:t>€299 (one-time)</w:t>
+              <w:t>€1,000 (one-time)</w:t>
             </w:r>
           </w:p>
         </w:tc>
@@ -5958,7 +5920,7 @@
       <w:tr>
         <w:tc>
           <w:tcPr>
-            <w:tcW w:type="dxa" w:w="2592"/>
+            <w:tcW w:type="dxa" w:w="3168"/>
             <w:shd w:fill="F2F2F2" w:val="clear"/>
           </w:tcPr>
           <w:p>
@@ -5969,13 +5931,13 @@
                 <w:color w:val="333333"/>
                 <w:sz w:val="18"/>
               </w:rPr>
-              <w:t>Monthly</w:t>
+              <w:t>What's included</w:t>
             </w:r>
           </w:p>
         </w:tc>
         <w:tc>
           <w:tcPr>
-            <w:tcW w:type="dxa" w:w="3456"/>
+            <w:tcW w:type="dxa" w:w="6336"/>
             <w:shd w:fill="F2F2F2" w:val="clear"/>
           </w:tcPr>
           <w:p>
@@ -5986,24 +5948,7 @@
                 <w:color w:val="333333"/>
                 <w:sz w:val="18"/>
               </w:rPr>
-              <w:t>€29/month</w:t>
-            </w:r>
-          </w:p>
-        </w:tc>
-        <w:tc>
-          <w:tcPr>
-            <w:tcW w:type="dxa" w:w="3456"/>
-            <w:shd w:fill="F2F2F2" w:val="clear"/>
-          </w:tcPr>
-          <w:p>
-            <w:r/>
-            <w:r>
-              <w:rPr>
-                <w:rFonts w:ascii="Calibri" w:hAnsi="Calibri"/>
-                <w:color w:val="333333"/>
-                <w:sz w:val="18"/>
-              </w:rPr>
-              <w:t>€49/month</w:t>
+              <w:t>Full AI assistant setup, configuration, and personalization</w:t>
             </w:r>
           </w:p>
         </w:tc>
@@ -6011,7 +5956,7 @@
       <w:tr>
         <w:tc>
           <w:tcPr>
-            <w:tcW w:type="dxa" w:w="2592"/>
+            <w:tcW w:type="dxa" w:w="3168"/>
           </w:tcPr>
           <w:p>
             <w:r/>
@@ -6027,7 +5972,7 @@
         </w:tc>
         <w:tc>
           <w:tcPr>
-            <w:tcW w:type="dxa" w:w="3456"/>
+            <w:tcW w:type="dxa" w:w="6336"/>
           </w:tcPr>
           <w:p>
             <w:r/>
@@ -6037,23 +5982,7 @@
                 <w:color w:val="333333"/>
                 <w:sz w:val="18"/>
               </w:rPr>
-              <w:t>1 messaging app</w:t>
-            </w:r>
-          </w:p>
-        </w:tc>
-        <w:tc>
-          <w:tcPr>
-            <w:tcW w:type="dxa" w:w="3456"/>
-          </w:tcPr>
-          <w:p>
-            <w:r/>
-            <w:r>
-              <w:rPr>
-                <w:rFonts w:ascii="Calibri" w:hAnsi="Calibri"/>
-                <w:color w:val="333333"/>
-                <w:sz w:val="18"/>
-              </w:rPr>
-              <w:t>Up to 3 apps + email</w:t>
+              <w:t>All your messaging apps + email</w:t>
             </w:r>
           </w:p>
         </w:tc>
@@ -6061,7 +5990,7 @@
       <w:tr>
         <w:tc>
           <w:tcPr>
-            <w:tcW w:type="dxa" w:w="2592"/>
+            <w:tcW w:type="dxa" w:w="3168"/>
             <w:shd w:fill="F2F2F2" w:val="clear"/>
           </w:tcPr>
           <w:p>
@@ -6078,7 +6007,7 @@
         </w:tc>
         <w:tc>
           <w:tcPr>
-            <w:tcW w:type="dxa" w:w="3456"/>
+            <w:tcW w:type="dxa" w:w="6336"/>
             <w:shd w:fill="F2F2F2" w:val="clear"/>
           </w:tcPr>
           <w:p>
@@ -6089,24 +6018,7 @@
                 <w:color w:val="333333"/>
                 <w:sz w:val="18"/>
               </w:rPr>
-              <w:t>5 automated workflows</w:t>
-            </w:r>
-          </w:p>
-        </w:tc>
-        <w:tc>
-          <w:tcPr>
-            <w:tcW w:type="dxa" w:w="3456"/>
-            <w:shd w:fill="F2F2F2" w:val="clear"/>
-          </w:tcPr>
-          <w:p>
-            <w:r/>
-            <w:r>
-              <w:rPr>
-                <w:rFonts w:ascii="Calibri" w:hAnsi="Calibri"/>
-                <w:color w:val="333333"/>
-                <w:sz w:val="18"/>
-              </w:rPr>
-              <w:t>15 automated workflows</w:t>
+              <w:t>Custom workflows tailored to your needs</w:t>
             </w:r>
           </w:p>
         </w:tc>
@@ -6114,7 +6026,7 @@
       <w:tr>
         <w:tc>
           <w:tcPr>
-            <w:tcW w:type="dxa" w:w="2592"/>
+            <w:tcW w:type="dxa" w:w="3168"/>
           </w:tcPr>
           <w:p>
             <w:r/>
@@ -6130,7 +6042,7 @@
         </w:tc>
         <w:tc>
           <w:tcPr>
-            <w:tcW w:type="dxa" w:w="3456"/>
+            <w:tcW w:type="dxa" w:w="6336"/>
           </w:tcPr>
           <w:p>
             <w:r/>
@@ -6140,23 +6052,7 @@
                 <w:color w:val="333333"/>
                 <w:sz w:val="18"/>
               </w:rPr>
-              <w:t>Daily briefing + reminders</w:t>
-            </w:r>
-          </w:p>
-        </w:tc>
-        <w:tc>
-          <w:tcPr>
-            <w:tcW w:type="dxa" w:w="3456"/>
-          </w:tcPr>
-          <w:p>
-            <w:r/>
-            <w:r>
-              <w:rPr>
-                <w:rFonts w:ascii="Calibri" w:hAnsi="Calibri"/>
-                <w:color w:val="333333"/>
-                <w:sz w:val="18"/>
-              </w:rPr>
-              <w:t>Unlimited scheduled tasks</w:t>
+              <w:t>Unlimited scheduled tasks and briefings</w:t>
             </w:r>
           </w:p>
         </w:tc>
@@ -6164,7 +6060,7 @@
       <w:tr>
         <w:tc>
           <w:tcPr>
-            <w:tcW w:type="dxa" w:w="2592"/>
+            <w:tcW w:type="dxa" w:w="3168"/>
             <w:shd w:fill="F2F2F2" w:val="clear"/>
           </w:tcPr>
           <w:p>
@@ -6181,7 +6077,7 @@
         </w:tc>
         <w:tc>
           <w:tcPr>
-            <w:tcW w:type="dxa" w:w="3456"/>
+            <w:tcW w:type="dxa" w:w="6336"/>
             <w:shd w:fill="F2F2F2" w:val="clear"/>
           </w:tcPr>
           <w:p>
@@ -6192,14 +6088,15 @@
                 <w:color w:val="333333"/>
                 <w:sz w:val="18"/>
               </w:rPr>
-              <w:t>—</w:t>
+              <w:t>Included if requested</w:t>
             </w:r>
           </w:p>
         </w:tc>
+      </w:tr>
+      <w:tr>
         <w:tc>
           <w:tcPr>
-            <w:tcW w:type="dxa" w:w="3456"/>
-            <w:shd w:fill="F2F2F2" w:val="clear"/>
+            <w:tcW w:type="dxa" w:w="3168"/>
           </w:tcPr>
           <w:p>
             <w:r/>
@@ -6209,15 +6106,13 @@
                 <w:color w:val="333333"/>
                 <w:sz w:val="18"/>
               </w:rPr>
-              <w:t>Included</w:t>
+              <w:t>Personality</w:t>
             </w:r>
           </w:p>
         </w:tc>
-      </w:tr>
-      <w:tr>
         <w:tc>
           <w:tcPr>
-            <w:tcW w:type="dxa" w:w="2592"/>
+            <w:tcW w:type="dxa" w:w="6336"/>
           </w:tcPr>
           <w:p>
             <w:r/>
@@ -6227,39 +6122,7 @@
                 <w:color w:val="333333"/>
                 <w:sz w:val="18"/>
               </w:rPr>
-              <w:t>Custom Personality</w:t>
-            </w:r>
-          </w:p>
-        </w:tc>
-        <w:tc>
-          <w:tcPr>
-            <w:tcW w:type="dxa" w:w="3456"/>
-          </w:tcPr>
-          <w:p>
-            <w:r/>
-            <w:r>
-              <w:rPr>
-                <w:rFonts w:ascii="Calibri" w:hAnsi="Calibri"/>
-                <w:color w:val="333333"/>
-                <w:sz w:val="18"/>
-              </w:rPr>
-              <w:t>Basic</w:t>
-            </w:r>
-          </w:p>
-        </w:tc>
-        <w:tc>
-          <w:tcPr>
-            <w:tcW w:type="dxa" w:w="3456"/>
-          </w:tcPr>
-          <w:p>
-            <w:r/>
-            <w:r>
-              <w:rPr>
-                <w:rFonts w:ascii="Calibri" w:hAnsi="Calibri"/>
-                <w:color w:val="333333"/>
-                <w:sz w:val="18"/>
-              </w:rPr>
-              <w:t>Fully customized</w:t>
+              <w:t>Fully customized to your preferences</w:t>
             </w:r>
           </w:p>
         </w:tc>
@@ -6267,7 +6130,7 @@
       <w:tr>
         <w:tc>
           <w:tcPr>
-            <w:tcW w:type="dxa" w:w="2592"/>
+            <w:tcW w:type="dxa" w:w="3168"/>
             <w:shd w:fill="F2F2F2" w:val="clear"/>
           </w:tcPr>
           <w:p>
@@ -6284,7 +6147,7 @@
         </w:tc>
         <w:tc>
           <w:tcPr>
-            <w:tcW w:type="dxa" w:w="3456"/>
+            <w:tcW w:type="dxa" w:w="6336"/>
             <w:shd w:fill="F2F2F2" w:val="clear"/>
           </w:tcPr>
           <w:p>
@@ -6295,14 +6158,15 @@
                 <w:color w:val="333333"/>
                 <w:sz w:val="18"/>
               </w:rPr>
-              <w:t>Email (48h response)</w:t>
+              <w:t>Email support included during setup</w:t>
             </w:r>
           </w:p>
         </w:tc>
+      </w:tr>
+      <w:tr>
         <w:tc>
           <w:tcPr>
-            <w:tcW w:type="dxa" w:w="3456"/>
-            <w:shd w:fill="F2F2F2" w:val="clear"/>
+            <w:tcW w:type="dxa" w:w="3168"/>
           </w:tcPr>
           <w:p>
             <w:r/>
@@ -6312,47 +6176,13 @@
                 <w:color w:val="333333"/>
                 <w:sz w:val="18"/>
               </w:rPr>
-              <w:t>Priority email (24h)</w:t>
-            </w:r>
-          </w:p>
-        </w:tc>
-      </w:tr>
-      <w:tr>
-        <w:tc>
-          <w:tcPr>
-            <w:tcW w:type="dxa" w:w="2592"/>
-          </w:tcPr>
-          <w:p>
-            <w:r/>
-            <w:r>
-              <w:rPr>
-                <w:rFonts w:ascii="Calibri" w:hAnsi="Calibri"/>
-                <w:color w:val="333333"/>
-                <w:sz w:val="18"/>
-              </w:rPr>
-              <w:t>Setup Time</w:t>
+              <w:t>Delivery</w:t>
             </w:r>
           </w:p>
         </w:tc>
         <w:tc>
           <w:tcPr>
-            <w:tcW w:type="dxa" w:w="3456"/>
-          </w:tcPr>
-          <w:p>
-            <w:r/>
-            <w:r>
-              <w:rPr>
-                <w:rFonts w:ascii="Calibri" w:hAnsi="Calibri"/>
-                <w:color w:val="333333"/>
-                <w:sz w:val="18"/>
-              </w:rPr>
-              <w:t>24–48 hours</w:t>
-            </w:r>
-          </w:p>
-        </w:tc>
-        <w:tc>
-          <w:tcPr>
-            <w:tcW w:type="dxa" w:w="3456"/>
+            <w:tcW w:type="dxa" w:w="6336"/>
           </w:tcPr>
           <w:p>
             <w:r/>
@@ -6375,6 +6205,26 @@
     </w:p>
     <w:p>
       <w:pPr>
+        <w:spacing w:after="120"/>
+      </w:pPr>
+      <w:r>
+        <w:rPr>
+          <w:rFonts w:ascii="Calibri" w:hAnsi="Calibri"/>
+          <w:b w:val="0"/>
+          <w:i w:val="0"/>
+          <w:color w:val="333333"/>
+          <w:sz w:val="22"/>
+        </w:rPr>
+        <w:t>Note: The AI assistant requires an API subscription to an AI provider (e.g., Anthropic, OpenAI, or others). This is a separate cost managed directly by you, typically €5–€50/month depending on usage. We will guide you through the setup.</w:t>
+      </w:r>
+    </w:p>
+    <w:p>
+      <w:pPr>
+        <w:spacing w:after="0" w:before="0"/>
+      </w:pPr>
+    </w:p>
+    <w:p>
+      <w:pPr>
         <w:spacing w:after="0" w:before="0"/>
       </w:pPr>
     </w:p>
@@ -6399,14 +6249,13 @@
         <w:tblLook w:firstColumn="1" w:firstRow="1" w:lastColumn="0" w:lastRow="0" w:noHBand="0" w:noVBand="1" w:val="04A0"/>
       </w:tblPr>
       <w:tblGrid>
-        <w:gridCol w:w="3324"/>
-        <w:gridCol w:w="3324"/>
-        <w:gridCol w:w="3324"/>
+        <w:gridCol w:w="4986"/>
+        <w:gridCol w:w="4986"/>
       </w:tblGrid>
       <w:tr>
         <w:tc>
           <w:tcPr>
-            <w:tcW w:type="dxa" w:w="2592"/>
+            <w:tcW w:type="dxa" w:w="3168"/>
             <w:shd w:fill="006699" w:val="clear"/>
           </w:tcPr>
           <w:p>
@@ -6426,7 +6275,7 @@
         </w:tc>
         <w:tc>
           <w:tcPr>
-            <w:tcW w:type="dxa" w:w="3456"/>
+            <w:tcW w:type="dxa" w:w="6336"/>
             <w:shd w:fill="006699" w:val="clear"/>
           </w:tcPr>
           <w:p>
@@ -6441,28 +6290,7 @@
                 <w:color w:val="FFFFFF"/>
                 <w:sz w:val="20"/>
               </w:rPr>
-              <w:t>Starter</w:t>
-            </w:r>
-          </w:p>
-        </w:tc>
-        <w:tc>
-          <w:tcPr>
-            <w:tcW w:type="dxa" w:w="3456"/>
-            <w:shd w:fill="006699" w:val="clear"/>
-          </w:tcPr>
-          <w:p>
-            <w:pPr>
-              <w:jc w:val="center"/>
-            </w:pPr>
-            <w:r/>
-            <w:r>
-              <w:rPr>
-                <w:rFonts w:ascii="Calibri" w:hAnsi="Calibri"/>
-                <w:b/>
-                <w:color w:val="FFFFFF"/>
-                <w:sz w:val="20"/>
-              </w:rPr>
-              <w:t>Professional</w:t>
+              <w:t>Enterprise Solution</w:t>
             </w:r>
           </w:p>
         </w:tc>
@@ -6470,7 +6298,7 @@
       <w:tr>
         <w:tc>
           <w:tcPr>
-            <w:tcW w:type="dxa" w:w="2592"/>
+            <w:tcW w:type="dxa" w:w="3168"/>
           </w:tcPr>
           <w:p>
             <w:r/>
@@ -6480,13 +6308,13 @@
                 <w:color w:val="333333"/>
                 <w:sz w:val="18"/>
               </w:rPr>
-              <w:t>Setup Fee</w:t>
+              <w:t>Investment</w:t>
             </w:r>
           </w:p>
         </w:tc>
         <w:tc>
           <w:tcPr>
-            <w:tcW w:type="dxa" w:w="3456"/>
+            <w:tcW w:type="dxa" w:w="6336"/>
           </w:tcPr>
           <w:p>
             <w:r/>
@@ -6496,23 +6324,7 @@
                 <w:color w:val="333333"/>
                 <w:sz w:val="18"/>
               </w:rPr>
-              <w:t>€599 (one-time)</w:t>
-            </w:r>
-          </w:p>
-        </w:tc>
-        <w:tc>
-          <w:tcPr>
-            <w:tcW w:type="dxa" w:w="3456"/>
-          </w:tcPr>
-          <w:p>
-            <w:r/>
-            <w:r>
-              <w:rPr>
-                <w:rFonts w:ascii="Calibri" w:hAnsi="Calibri"/>
-                <w:color w:val="333333"/>
-                <w:sz w:val="18"/>
-              </w:rPr>
-              <w:t>€1,499 (one-time)</w:t>
+              <w:t>From €5,000 (one-time)</w:t>
             </w:r>
           </w:p>
         </w:tc>
@@ -6520,7 +6332,7 @@
       <w:tr>
         <w:tc>
           <w:tcPr>
-            <w:tcW w:type="dxa" w:w="2592"/>
+            <w:tcW w:type="dxa" w:w="3168"/>
             <w:shd w:fill="F2F2F2" w:val="clear"/>
           </w:tcPr>
           <w:p>
@@ -6531,13 +6343,13 @@
                 <w:color w:val="333333"/>
                 <w:sz w:val="18"/>
               </w:rPr>
-              <w:t>Monthly</w:t>
+              <w:t>What's included</w:t>
             </w:r>
           </w:p>
         </w:tc>
         <w:tc>
           <w:tcPr>
-            <w:tcW w:type="dxa" w:w="3456"/>
+            <w:tcW w:type="dxa" w:w="6336"/>
             <w:shd w:fill="F2F2F2" w:val="clear"/>
           </w:tcPr>
           <w:p>
@@ -6548,24 +6360,7 @@
                 <w:color w:val="333333"/>
                 <w:sz w:val="18"/>
               </w:rPr>
-              <w:t>€99/month</w:t>
-            </w:r>
-          </w:p>
-        </w:tc>
-        <w:tc>
-          <w:tcPr>
-            <w:tcW w:type="dxa" w:w="3456"/>
-            <w:shd w:fill="F2F2F2" w:val="clear"/>
-          </w:tcPr>
-          <w:p>
-            <w:r/>
-            <w:r>
-              <w:rPr>
-                <w:rFonts w:ascii="Calibri" w:hAnsi="Calibri"/>
-                <w:color w:val="333333"/>
-                <w:sz w:val="18"/>
-              </w:rPr>
-              <w:t>€199/month</w:t>
+              <w:t>Full deployment, integrations, custom workflows, team onboarding</w:t>
             </w:r>
           </w:p>
         </w:tc>
@@ -6573,7 +6368,7 @@
       <w:tr>
         <w:tc>
           <w:tcPr>
-            <w:tcW w:type="dxa" w:w="2592"/>
+            <w:tcW w:type="dxa" w:w="3168"/>
           </w:tcPr>
           <w:p>
             <w:r/>
@@ -6589,23 +6384,7 @@
         </w:tc>
         <w:tc>
           <w:tcPr>
-            <w:tcW w:type="dxa" w:w="3456"/>
-          </w:tcPr>
-          <w:p>
-            <w:r/>
-            <w:r>
-              <w:rPr>
-                <w:rFonts w:ascii="Calibri" w:hAnsi="Calibri"/>
-                <w:color w:val="333333"/>
-                <w:sz w:val="18"/>
-              </w:rPr>
-              <w:t>Up to 10</w:t>
-            </w:r>
-          </w:p>
-        </w:tc>
-        <w:tc>
-          <w:tcPr>
-            <w:tcW w:type="dxa" w:w="3456"/>
+            <w:tcW w:type="dxa" w:w="6336"/>
           </w:tcPr>
           <w:p>
             <w:r/>
@@ -6623,7 +6402,7 @@
       <w:tr>
         <w:tc>
           <w:tcPr>
-            <w:tcW w:type="dxa" w:w="2592"/>
+            <w:tcW w:type="dxa" w:w="3168"/>
             <w:shd w:fill="F2F2F2" w:val="clear"/>
           </w:tcPr>
           <w:p>
@@ -6640,7 +6419,7 @@
         </w:tc>
         <w:tc>
           <w:tcPr>
-            <w:tcW w:type="dxa" w:w="3456"/>
+            <w:tcW w:type="dxa" w:w="6336"/>
             <w:shd w:fill="F2F2F2" w:val="clear"/>
           </w:tcPr>
           <w:p>
@@ -6651,24 +6430,7 @@
                 <w:color w:val="333333"/>
                 <w:sz w:val="18"/>
               </w:rPr>
-              <w:t>3 channels</w:t>
-            </w:r>
-          </w:p>
-        </w:tc>
-        <w:tc>
-          <w:tcPr>
-            <w:tcW w:type="dxa" w:w="3456"/>
-            <w:shd w:fill="F2F2F2" w:val="clear"/>
-          </w:tcPr>
-          <w:p>
-            <w:r/>
-            <w:r>
-              <w:rPr>
-                <w:rFonts w:ascii="Calibri" w:hAnsi="Calibri"/>
-                <w:color w:val="333333"/>
-                <w:sz w:val="18"/>
-              </w:rPr>
-              <w:t>All channels</w:t>
+              <w:t>All channels (chat, email, internal tools)</w:t>
             </w:r>
           </w:p>
         </w:tc>
@@ -6676,7 +6438,7 @@
       <w:tr>
         <w:tc>
           <w:tcPr>
-            <w:tcW w:type="dxa" w:w="2592"/>
+            <w:tcW w:type="dxa" w:w="3168"/>
           </w:tcPr>
           <w:p>
             <w:r/>
@@ -6692,7 +6454,7 @@
         </w:tc>
         <w:tc>
           <w:tcPr>
-            <w:tcW w:type="dxa" w:w="3456"/>
+            <w:tcW w:type="dxa" w:w="6336"/>
           </w:tcPr>
           <w:p>
             <w:r/>
@@ -6702,23 +6464,7 @@
                 <w:color w:val="333333"/>
                 <w:sz w:val="18"/>
               </w:rPr>
-              <w:t>Up to 5 tools</w:t>
-            </w:r>
-          </w:p>
-        </w:tc>
-        <w:tc>
-          <w:tcPr>
-            <w:tcW w:type="dxa" w:w="3456"/>
-          </w:tcPr>
-          <w:p>
-            <w:r/>
-            <w:r>
-              <w:rPr>
-                <w:rFonts w:ascii="Calibri" w:hAnsi="Calibri"/>
-                <w:color w:val="333333"/>
-                <w:sz w:val="18"/>
-              </w:rPr>
-              <w:t>Unlimited tools</w:t>
+              <w:t>All your existing tools connected</w:t>
             </w:r>
           </w:p>
         </w:tc>
@@ -6726,7 +6472,7 @@
       <w:tr>
         <w:tc>
           <w:tcPr>
-            <w:tcW w:type="dxa" w:w="2592"/>
+            <w:tcW w:type="dxa" w:w="3168"/>
             <w:shd w:fill="F2F2F2" w:val="clear"/>
           </w:tcPr>
           <w:p>
@@ -6743,7 +6489,7 @@
         </w:tc>
         <w:tc>
           <w:tcPr>
-            <w:tcW w:type="dxa" w:w="3456"/>
+            <w:tcW w:type="dxa" w:w="6336"/>
             <w:shd w:fill="F2F2F2" w:val="clear"/>
           </w:tcPr>
           <w:p>
@@ -6754,24 +6500,7 @@
                 <w:color w:val="333333"/>
                 <w:sz w:val="18"/>
               </w:rPr>
-              <w:t>20 workflows</w:t>
-            </w:r>
-          </w:p>
-        </w:tc>
-        <w:tc>
-          <w:tcPr>
-            <w:tcW w:type="dxa" w:w="3456"/>
-            <w:shd w:fill="F2F2F2" w:val="clear"/>
-          </w:tcPr>
-          <w:p>
-            <w:r/>
-            <w:r>
-              <w:rPr>
-                <w:rFonts w:ascii="Calibri" w:hAnsi="Calibri"/>
-                <w:color w:val="333333"/>
-                <w:sz w:val="18"/>
-              </w:rPr>
-              <w:t>Unlimited workflows</w:t>
+              <w:t>Unlimited custom workflows</w:t>
             </w:r>
           </w:p>
         </w:tc>
@@ -6779,58 +6508,7 @@
       <w:tr>
         <w:tc>
           <w:tcPr>
-            <w:tcW w:type="dxa" w:w="2592"/>
-          </w:tcPr>
-          <w:p>
-            <w:r/>
-            <w:r>
-              <w:rPr>
-                <w:rFonts w:ascii="Calibri" w:hAnsi="Calibri"/>
-                <w:color w:val="333333"/>
-                <w:sz w:val="18"/>
-              </w:rPr>
-              <w:t>Custom Workflows</w:t>
-            </w:r>
-          </w:p>
-        </w:tc>
-        <w:tc>
-          <w:tcPr>
-            <w:tcW w:type="dxa" w:w="3456"/>
-          </w:tcPr>
-          <w:p>
-            <w:r/>
-            <w:r>
-              <w:rPr>
-                <w:rFonts w:ascii="Calibri" w:hAnsi="Calibri"/>
-                <w:color w:val="333333"/>
-                <w:sz w:val="18"/>
-              </w:rPr>
-              <w:t>3 custom</w:t>
-            </w:r>
-          </w:p>
-        </w:tc>
-        <w:tc>
-          <w:tcPr>
-            <w:tcW w:type="dxa" w:w="3456"/>
-          </w:tcPr>
-          <w:p>
-            <w:r/>
-            <w:r>
-              <w:rPr>
-                <w:rFonts w:ascii="Calibri" w:hAnsi="Calibri"/>
-                <w:color w:val="333333"/>
-                <w:sz w:val="18"/>
-              </w:rPr>
-              <w:t>Unlimited custom</w:t>
-            </w:r>
-          </w:p>
-        </w:tc>
-      </w:tr>
-      <w:tr>
-        <w:tc>
-          <w:tcPr>
-            <w:tcW w:type="dxa" w:w="2592"/>
-            <w:shd w:fill="F2F2F2" w:val="clear"/>
+            <w:tcW w:type="dxa" w:w="3168"/>
           </w:tcPr>
           <w:p>
             <w:r/>
@@ -6846,8 +6524,7 @@
         </w:tc>
         <w:tc>
           <w:tcPr>
-            <w:tcW w:type="dxa" w:w="3456"/>
-            <w:shd w:fill="F2F2F2" w:val="clear"/>
+            <w:tcW w:type="dxa" w:w="6336"/>
           </w:tcPr>
           <w:p>
             <w:r/>
@@ -6857,24 +6534,7 @@
                 <w:color w:val="333333"/>
                 <w:sz w:val="18"/>
               </w:rPr>
-              <w:t>Weekly reports</w:t>
-            </w:r>
-          </w:p>
-        </w:tc>
-        <w:tc>
-          <w:tcPr>
-            <w:tcW w:type="dxa" w:w="3456"/>
-            <w:shd w:fill="F2F2F2" w:val="clear"/>
-          </w:tcPr>
-          <w:p>
-            <w:r/>
-            <w:r>
-              <w:rPr>
-                <w:rFonts w:ascii="Calibri" w:hAnsi="Calibri"/>
-                <w:color w:val="333333"/>
-                <w:sz w:val="18"/>
-              </w:rPr>
-              <w:t>Real-time dashboard</w:t>
+              <w:t>Dashboards and automated reports</w:t>
             </w:r>
           </w:p>
         </w:tc>
@@ -6882,7 +6542,8 @@
       <w:tr>
         <w:tc>
           <w:tcPr>
-            <w:tcW w:type="dxa" w:w="2592"/>
+            <w:tcW w:type="dxa" w:w="3168"/>
+            <w:shd w:fill="F2F2F2" w:val="clear"/>
           </w:tcPr>
           <w:p>
             <w:r/>
@@ -6898,7 +6559,8 @@
         </w:tc>
         <w:tc>
           <w:tcPr>
-            <w:tcW w:type="dxa" w:w="3456"/>
+            <w:tcW w:type="dxa" w:w="6336"/>
+            <w:shd w:fill="F2F2F2" w:val="clear"/>
           </w:tcPr>
           <w:p>
             <w:r/>
@@ -6908,13 +6570,15 @@
                 <w:color w:val="333333"/>
                 <w:sz w:val="18"/>
               </w:rPr>
-              <w:t>Basic</w:t>
+              <w:t>GDPR, SOC 2, industry-specific as needed</w:t>
             </w:r>
           </w:p>
         </w:tc>
+      </w:tr>
+      <w:tr>
         <w:tc>
           <w:tcPr>
-            <w:tcW w:type="dxa" w:w="3456"/>
+            <w:tcW w:type="dxa" w:w="3168"/>
           </w:tcPr>
           <w:p>
             <w:r/>
@@ -6924,7 +6588,23 @@
                 <w:color w:val="333333"/>
                 <w:sz w:val="18"/>
               </w:rPr>
-              <w:t>Full (GDPR, SOC 2, etc.)</w:t>
+              <w:t>Support</w:t>
+            </w:r>
+          </w:p>
+        </w:tc>
+        <w:tc>
+          <w:tcPr>
+            <w:tcW w:type="dxa" w:w="6336"/>
+          </w:tcPr>
+          <w:p>
+            <w:r/>
+            <w:r>
+              <w:rPr>
+                <w:rFonts w:ascii="Calibri" w:hAnsi="Calibri"/>
+                <w:color w:val="333333"/>
+                <w:sz w:val="18"/>
+              </w:rPr>
+              <w:t>Dedicated account manager during setup</w:t>
             </w:r>
           </w:p>
         </w:tc>
@@ -6932,7 +6612,315 @@
       <w:tr>
         <w:tc>
           <w:tcPr>
-            <w:tcW w:type="dxa" w:w="2592"/>
+            <w:tcW w:type="dxa" w:w="3168"/>
+            <w:shd w:fill="F2F2F2" w:val="clear"/>
+          </w:tcPr>
+          <w:p>
+            <w:r/>
+            <w:r>
+              <w:rPr>
+                <w:rFonts w:ascii="Calibri" w:hAnsi="Calibri"/>
+                <w:color w:val="333333"/>
+                <w:sz w:val="18"/>
+              </w:rPr>
+              <w:t>Delivery</w:t>
+            </w:r>
+          </w:p>
+        </w:tc>
+        <w:tc>
+          <w:tcPr>
+            <w:tcW w:type="dxa" w:w="6336"/>
+            <w:shd w:fill="F2F2F2" w:val="clear"/>
+          </w:tcPr>
+          <w:p>
+            <w:r/>
+            <w:r>
+              <w:rPr>
+                <w:rFonts w:ascii="Calibri" w:hAnsi="Calibri"/>
+                <w:color w:val="333333"/>
+                <w:sz w:val="18"/>
+              </w:rPr>
+              <w:t>1–2 weeks depending on complexity</w:t>
+            </w:r>
+          </w:p>
+        </w:tc>
+      </w:tr>
+    </w:tbl>
+    <w:p>
+      <w:pPr>
+        <w:spacing w:after="0" w:before="0"/>
+      </w:pPr>
+    </w:p>
+    <w:p>
+      <w:pPr>
+        <w:spacing w:after="120"/>
+      </w:pPr>
+      <w:r>
+        <w:rPr>
+          <w:rFonts w:ascii="Calibri" w:hAnsi="Calibri"/>
+          <w:b w:val="0"/>
+          <w:i w:val="0"/>
+          <w:color w:val="333333"/>
+          <w:sz w:val="22"/>
+        </w:rPr>
+        <w:t>Note: Enterprise pricing starts at €5,000 and varies based on the number of integrations, custom workflows, and compliance requirements. API subscription costs are managed directly by your organization.</w:t>
+      </w:r>
+    </w:p>
+    <w:p>
+      <w:pPr>
+        <w:spacing w:after="0" w:before="0"/>
+      </w:pPr>
+    </w:p>
+    <w:p>
+      <w:pPr>
+        <w:spacing w:after="0" w:before="0"/>
+      </w:pPr>
+    </w:p>
+    <w:p>
+      <w:pPr>
+        <w:pStyle w:val="Heading1"/>
+      </w:pPr>
+      <w:r>
+        <w:rPr>
+          <w:rFonts w:ascii="Calibri" w:hAnsi="Calibri"/>
+          <w:color w:val="006699"/>
+          <w:sz w:val="36"/>
+        </w:rPr>
+        <w:t>Managed Service</w:t>
+      </w:r>
+    </w:p>
+    <w:tbl>
+      <w:tblPr>
+        <w:tblStyle w:val="TableGrid"/>
+        <w:tblW w:type="auto" w:w="0"/>
+        <w:jc w:val="center"/>
+        <w:tblLook w:firstColumn="1" w:firstRow="1" w:lastColumn="0" w:lastRow="0" w:noHBand="0" w:noVBand="1" w:val="04A0"/>
+      </w:tblPr>
+      <w:tblGrid>
+        <w:gridCol w:w="4986"/>
+        <w:gridCol w:w="4986"/>
+      </w:tblGrid>
+      <w:tr>
+        <w:tc>
+          <w:tcPr>
+            <w:tcW w:type="dxa" w:w="3168"/>
+            <w:shd w:fill="006699" w:val="clear"/>
+          </w:tcPr>
+          <w:p>
+            <w:pPr>
+              <w:jc w:val="center"/>
+            </w:pPr>
+            <w:r/>
+            <w:r>
+              <w:rPr>
+                <w:rFonts w:ascii="Calibri" w:hAnsi="Calibri"/>
+                <w:b/>
+                <w:color w:val="FFFFFF"/>
+                <w:sz w:val="20"/>
+              </w:rPr>
+            </w:r>
+          </w:p>
+        </w:tc>
+        <w:tc>
+          <w:tcPr>
+            <w:tcW w:type="dxa" w:w="6336"/>
+            <w:shd w:fill="006699" w:val="clear"/>
+          </w:tcPr>
+          <w:p>
+            <w:pPr>
+              <w:jc w:val="center"/>
+            </w:pPr>
+            <w:r/>
+            <w:r>
+              <w:rPr>
+                <w:rFonts w:ascii="Calibri" w:hAnsi="Calibri"/>
+                <w:b/>
+                <w:color w:val="FFFFFF"/>
+                <w:sz w:val="20"/>
+              </w:rPr>
+              <w:t>Managed</w:t>
+            </w:r>
+          </w:p>
+        </w:tc>
+      </w:tr>
+      <w:tr>
+        <w:tc>
+          <w:tcPr>
+            <w:tcW w:type="dxa" w:w="3168"/>
+          </w:tcPr>
+          <w:p>
+            <w:r/>
+            <w:r>
+              <w:rPr>
+                <w:rFonts w:ascii="Calibri" w:hAnsi="Calibri"/>
+                <w:color w:val="333333"/>
+                <w:sz w:val="18"/>
+              </w:rPr>
+              <w:t>Price</w:t>
+            </w:r>
+          </w:p>
+        </w:tc>
+        <w:tc>
+          <w:tcPr>
+            <w:tcW w:type="dxa" w:w="6336"/>
+          </w:tcPr>
+          <w:p>
+            <w:r/>
+            <w:r>
+              <w:rPr>
+                <w:rFonts w:ascii="Calibri" w:hAnsi="Calibri"/>
+                <w:color w:val="333333"/>
+                <w:sz w:val="18"/>
+              </w:rPr>
+              <w:t>€300/month</w:t>
+            </w:r>
+          </w:p>
+        </w:tc>
+      </w:tr>
+      <w:tr>
+        <w:tc>
+          <w:tcPr>
+            <w:tcW w:type="dxa" w:w="3168"/>
+            <w:shd w:fill="F2F2F2" w:val="clear"/>
+          </w:tcPr>
+          <w:p>
+            <w:r/>
+            <w:r>
+              <w:rPr>
+                <w:rFonts w:ascii="Calibri" w:hAnsi="Calibri"/>
+                <w:color w:val="333333"/>
+                <w:sz w:val="18"/>
+              </w:rPr>
+              <w:t>Installation</w:t>
+            </w:r>
+          </w:p>
+        </w:tc>
+        <w:tc>
+          <w:tcPr>
+            <w:tcW w:type="dxa" w:w="6336"/>
+            <w:shd w:fill="F2F2F2" w:val="clear"/>
+          </w:tcPr>
+          <w:p>
+            <w:r/>
+            <w:r>
+              <w:rPr>
+                <w:rFonts w:ascii="Calibri" w:hAnsi="Calibri"/>
+                <w:color w:val="333333"/>
+                <w:sz w:val="18"/>
+              </w:rPr>
+              <w:t>Included (no separate setup fee)</w:t>
+            </w:r>
+          </w:p>
+        </w:tc>
+      </w:tr>
+      <w:tr>
+        <w:tc>
+          <w:tcPr>
+            <w:tcW w:type="dxa" w:w="3168"/>
+          </w:tcPr>
+          <w:p>
+            <w:r/>
+            <w:r>
+              <w:rPr>
+                <w:rFonts w:ascii="Calibri" w:hAnsi="Calibri"/>
+                <w:color w:val="333333"/>
+                <w:sz w:val="18"/>
+              </w:rPr>
+              <w:t>Hosting &amp; infrastructure</w:t>
+            </w:r>
+          </w:p>
+        </w:tc>
+        <w:tc>
+          <w:tcPr>
+            <w:tcW w:type="dxa" w:w="6336"/>
+          </w:tcPr>
+          <w:p>
+            <w:r/>
+            <w:r>
+              <w:rPr>
+                <w:rFonts w:ascii="Calibri" w:hAnsi="Calibri"/>
+                <w:color w:val="333333"/>
+                <w:sz w:val="18"/>
+              </w:rPr>
+              <w:t>Fully managed by us</w:t>
+            </w:r>
+          </w:p>
+        </w:tc>
+      </w:tr>
+      <w:tr>
+        <w:tc>
+          <w:tcPr>
+            <w:tcW w:type="dxa" w:w="3168"/>
+            <w:shd w:fill="F2F2F2" w:val="clear"/>
+          </w:tcPr>
+          <w:p>
+            <w:r/>
+            <w:r>
+              <w:rPr>
+                <w:rFonts w:ascii="Calibri" w:hAnsi="Calibri"/>
+                <w:color w:val="333333"/>
+                <w:sz w:val="18"/>
+              </w:rPr>
+              <w:t>Updates &amp; optimization</w:t>
+            </w:r>
+          </w:p>
+        </w:tc>
+        <w:tc>
+          <w:tcPr>
+            <w:tcW w:type="dxa" w:w="6336"/>
+            <w:shd w:fill="F2F2F2" w:val="clear"/>
+          </w:tcPr>
+          <w:p>
+            <w:r/>
+            <w:r>
+              <w:rPr>
+                <w:rFonts w:ascii="Calibri" w:hAnsi="Calibri"/>
+                <w:color w:val="333333"/>
+                <w:sz w:val="18"/>
+              </w:rPr>
+              <w:t>Continuous, automatic</w:t>
+            </w:r>
+          </w:p>
+        </w:tc>
+      </w:tr>
+      <w:tr>
+        <w:tc>
+          <w:tcPr>
+            <w:tcW w:type="dxa" w:w="3168"/>
+          </w:tcPr>
+          <w:p>
+            <w:r/>
+            <w:r>
+              <w:rPr>
+                <w:rFonts w:ascii="Calibri" w:hAnsi="Calibri"/>
+                <w:color w:val="333333"/>
+                <w:sz w:val="18"/>
+              </w:rPr>
+              <w:t>Monitoring</w:t>
+            </w:r>
+          </w:p>
+        </w:tc>
+        <w:tc>
+          <w:tcPr>
+            <w:tcW w:type="dxa" w:w="6336"/>
+          </w:tcPr>
+          <w:p>
+            <w:r/>
+            <w:r>
+              <w:rPr>
+                <w:rFonts w:ascii="Calibri" w:hAnsi="Calibri"/>
+                <w:color w:val="333333"/>
+                <w:sz w:val="18"/>
+              </w:rPr>
+              <w:t>24/7 health monitoring</w:t>
+            </w:r>
+          </w:p>
+        </w:tc>
+      </w:tr>
+      <w:tr>
+        <w:tc>
+          <w:tcPr>
+            <w:tcW w:type="dxa" w:w="3168"/>
             <w:shd w:fill="F2F2F2" w:val="clear"/>
           </w:tcPr>
           <w:p>
@@ -6949,7 +6937,7 @@
         </w:tc>
         <w:tc>
           <w:tcPr>
-            <w:tcW w:type="dxa" w:w="3456"/>
+            <w:tcW w:type="dxa" w:w="6336"/>
             <w:shd w:fill="F2F2F2" w:val="clear"/>
           </w:tcPr>
           <w:p>
@@ -6960,14 +6948,15 @@
                 <w:color w:val="333333"/>
                 <w:sz w:val="18"/>
               </w:rPr>
-              <w:t>Email (24h)</w:t>
+              <w:t>Priority email and chat</w:t>
             </w:r>
           </w:p>
         </w:tc>
+      </w:tr>
+      <w:tr>
         <w:tc>
           <w:tcPr>
-            <w:tcW w:type="dxa" w:w="3456"/>
-            <w:shd w:fill="F2F2F2" w:val="clear"/>
+            <w:tcW w:type="dxa" w:w="3168"/>
           </w:tcPr>
           <w:p>
             <w:r/>
@@ -6977,15 +6966,13 @@
                 <w:color w:val="333333"/>
                 <w:sz w:val="18"/>
               </w:rPr>
-              <w:t>Dedicated account manager</w:t>
+              <w:t>Ideal for</w:t>
             </w:r>
           </w:p>
         </w:tc>
-      </w:tr>
-      <w:tr>
         <w:tc>
           <w:tcPr>
-            <w:tcW w:type="dxa" w:w="2592"/>
+            <w:tcW w:type="dxa" w:w="6336"/>
           </w:tcPr>
           <w:p>
             <w:r/>
@@ -6995,39 +6982,7 @@
                 <w:color w:val="333333"/>
                 <w:sz w:val="18"/>
               </w:rPr>
-              <w:t>Setup Time</w:t>
-            </w:r>
-          </w:p>
-        </w:tc>
-        <w:tc>
-          <w:tcPr>
-            <w:tcW w:type="dxa" w:w="3456"/>
-          </w:tcPr>
-          <w:p>
-            <w:r/>
-            <w:r>
-              <w:rPr>
-                <w:rFonts w:ascii="Calibri" w:hAnsi="Calibri"/>
-                <w:color w:val="333333"/>
-                <w:sz w:val="18"/>
-              </w:rPr>
-              <w:t>1 week</w:t>
-            </w:r>
-          </w:p>
-        </w:tc>
-        <w:tc>
-          <w:tcPr>
-            <w:tcW w:type="dxa" w:w="3456"/>
-          </w:tcPr>
-          <w:p>
-            <w:r/>
-            <w:r>
-              <w:rPr>
-                <w:rFonts w:ascii="Calibri" w:hAnsi="Calibri"/>
-                <w:color w:val="333333"/>
-                <w:sz w:val="18"/>
-              </w:rPr>
-              <w:t>2 weeks</w:t>
+              <w:t>Clients who want zero hassle — we handle everything</w:t>
             </w:r>
           </w:p>
         </w:tc>
@@ -7053,7 +7008,7 @@
           <w:color w:val="006699"/>
           <w:sz w:val="36"/>
         </w:rPr>
-        <w:t>Add-On Services</w:t>
+        <w:t>Ongoing Assistance (after 6 months)</w:t>
       </w:r>
     </w:p>
     <w:tbl>
@@ -7064,14 +7019,13 @@
         <w:tblLook w:firstColumn="1" w:firstRow="1" w:lastColumn="0" w:lastRow="0" w:noHBand="0" w:noVBand="1" w:val="04A0"/>
       </w:tblPr>
       <w:tblGrid>
-        <w:gridCol w:w="3324"/>
-        <w:gridCol w:w="3324"/>
-        <w:gridCol w:w="3324"/>
+        <w:gridCol w:w="4986"/>
+        <w:gridCol w:w="4986"/>
       </w:tblGrid>
       <w:tr>
         <w:tc>
           <w:tcPr>
-            <w:tcW w:type="dxa" w:w="2304"/>
+            <w:tcW w:type="dxa" w:w="3168"/>
             <w:shd w:fill="006699" w:val="clear"/>
           </w:tcPr>
           <w:p>
@@ -7086,13 +7040,12 @@
                 <w:color w:val="FFFFFF"/>
                 <w:sz w:val="20"/>
               </w:rPr>
-              <w:t>Service</w:t>
             </w:r>
           </w:p>
         </w:tc>
         <w:tc>
           <w:tcPr>
-            <w:tcW w:type="dxa" w:w="1728"/>
+            <w:tcW w:type="dxa" w:w="6336"/>
             <w:shd w:fill="006699" w:val="clear"/>
           </w:tcPr>
           <w:p>
@@ -7107,28 +7060,7 @@
                 <w:color w:val="FFFFFF"/>
                 <w:sz w:val="20"/>
               </w:rPr>
-              <w:t>Price</w:t>
-            </w:r>
-          </w:p>
-        </w:tc>
-        <w:tc>
-          <w:tcPr>
-            <w:tcW w:type="dxa" w:w="5472"/>
-            <w:shd w:fill="006699" w:val="clear"/>
-          </w:tcPr>
-          <w:p>
-            <w:pPr>
-              <w:jc w:val="center"/>
-            </w:pPr>
-            <w:r/>
-            <w:r>
-              <w:rPr>
-                <w:rFonts w:ascii="Calibri" w:hAnsi="Calibri"/>
-                <w:b/>
-                <w:color w:val="FFFFFF"/>
-                <w:sz w:val="20"/>
-              </w:rPr>
-              <w:t>Description</w:t>
+              <w:t>Assistance</w:t>
             </w:r>
           </w:p>
         </w:tc>
@@ -7136,7 +7068,7 @@
       <w:tr>
         <w:tc>
           <w:tcPr>
-            <w:tcW w:type="dxa" w:w="2304"/>
+            <w:tcW w:type="dxa" w:w="3168"/>
           </w:tcPr>
           <w:p>
             <w:r/>
@@ -7146,65 +7078,13 @@
                 <w:color w:val="333333"/>
                 <w:sz w:val="18"/>
               </w:rPr>
-              <w:t>Managed Service</w:t>
+              <w:t>Price</w:t>
             </w:r>
           </w:p>
         </w:tc>
         <w:tc>
           <w:tcPr>
-            <w:tcW w:type="dxa" w:w="1728"/>
-          </w:tcPr>
-          <w:p>
-            <w:r/>
-            <w:r>
-              <w:rPr>
-                <w:rFonts w:ascii="Calibri" w:hAnsi="Calibri"/>
-                <w:color w:val="333333"/>
-                <w:sz w:val="18"/>
-              </w:rPr>
-              <w:t>€300/month</w:t>
-            </w:r>
-          </w:p>
-        </w:tc>
-        <w:tc>
-          <w:tcPr>
-            <w:tcW w:type="dxa" w:w="5472"/>
-          </w:tcPr>
-          <w:p>
-            <w:r/>
-            <w:r>
-              <w:rPr>
-                <w:rFonts w:ascii="Calibri" w:hAnsi="Calibri"/>
-                <w:color w:val="333333"/>
-                <w:sz w:val="18"/>
-              </w:rPr>
-              <w:t>We handle everything: hosting, updates, monitoring, optimization. You just use it.</w:t>
-            </w:r>
-          </w:p>
-        </w:tc>
-      </w:tr>
-      <w:tr>
-        <w:tc>
-          <w:tcPr>
-            <w:tcW w:type="dxa" w:w="2304"/>
-            <w:shd w:fill="F2F2F2" w:val="clear"/>
-          </w:tcPr>
-          <w:p>
-            <w:r/>
-            <w:r>
-              <w:rPr>
-                <w:rFonts w:ascii="Calibri" w:hAnsi="Calibri"/>
-                <w:color w:val="333333"/>
-                <w:sz w:val="18"/>
-              </w:rPr>
-              <w:t>Ongoing Assistance</w:t>
-            </w:r>
-          </w:p>
-        </w:tc>
-        <w:tc>
-          <w:tcPr>
-            <w:tcW w:type="dxa" w:w="1728"/>
-            <w:shd w:fill="F2F2F2" w:val="clear"/>
+            <w:tcW w:type="dxa" w:w="6336"/>
           </w:tcPr>
           <w:p>
             <w:r/>
@@ -7218,9 +7098,11 @@
             </w:r>
           </w:p>
         </w:tc>
+      </w:tr>
+      <w:tr>
         <w:tc>
           <w:tcPr>
-            <w:tcW w:type="dxa" w:w="5472"/>
+            <w:tcW w:type="dxa" w:w="3168"/>
             <w:shd w:fill="F2F2F2" w:val="clear"/>
           </w:tcPr>
           <w:p>
@@ -7231,65 +7113,13 @@
                 <w:color w:val="333333"/>
                 <w:sz w:val="18"/>
               </w:rPr>
-              <w:t>Available after 6 months. Priority support, monthly optimization call, new integrations on request.</w:t>
-            </w:r>
-          </w:p>
-        </w:tc>
-      </w:tr>
-      <w:tr>
-        <w:tc>
-          <w:tcPr>
-            <w:tcW w:type="dxa" w:w="2304"/>
-          </w:tcPr>
-          <w:p>
-            <w:r/>
-            <w:r>
-              <w:rPr>
-                <w:rFonts w:ascii="Calibri" w:hAnsi="Calibri"/>
-                <w:color w:val="333333"/>
-                <w:sz w:val="18"/>
-              </w:rPr>
-              <w:t>Additional Integration</w:t>
+              <w:t>Available</w:t>
             </w:r>
           </w:p>
         </w:tc>
         <w:tc>
           <w:tcPr>
-            <w:tcW w:type="dxa" w:w="1728"/>
-          </w:tcPr>
-          <w:p>
-            <w:r/>
-            <w:r>
-              <w:rPr>
-                <w:rFonts w:ascii="Calibri" w:hAnsi="Calibri"/>
-                <w:color w:val="333333"/>
-                <w:sz w:val="18"/>
-              </w:rPr>
-              <w:t>€99 each</w:t>
-            </w:r>
-          </w:p>
-        </w:tc>
-        <w:tc>
-          <w:tcPr>
-            <w:tcW w:type="dxa" w:w="5472"/>
-          </w:tcPr>
-          <w:p>
-            <w:r/>
-            <w:r>
-              <w:rPr>
-                <w:rFonts w:ascii="Calibri" w:hAnsi="Calibri"/>
-                <w:color w:val="333333"/>
-                <w:sz w:val="18"/>
-              </w:rPr>
-              <w:t>Connect a new tool or service to your AI assistant.</w:t>
-            </w:r>
-          </w:p>
-        </w:tc>
-      </w:tr>
-      <w:tr>
-        <w:tc>
-          <w:tcPr>
-            <w:tcW w:type="dxa" w:w="2304"/>
+            <w:tcW w:type="dxa" w:w="6336"/>
             <w:shd w:fill="F2F2F2" w:val="clear"/>
           </w:tcPr>
           <w:p>
@@ -7300,13 +7130,49 @@
                 <w:color w:val="333333"/>
                 <w:sz w:val="18"/>
               </w:rPr>
-              <w:t>Training Session</w:t>
+              <w:t>After the first 6 months of operation</w:t>
+            </w:r>
+          </w:p>
+        </w:tc>
+      </w:tr>
+      <w:tr>
+        <w:tc>
+          <w:tcPr>
+            <w:tcW w:type="dxa" w:w="3168"/>
+          </w:tcPr>
+          <w:p>
+            <w:r/>
+            <w:r>
+              <w:rPr>
+                <w:rFonts w:ascii="Calibri" w:hAnsi="Calibri"/>
+                <w:color w:val="333333"/>
+                <w:sz w:val="18"/>
+              </w:rPr>
+              <w:t>Priority support</w:t>
             </w:r>
           </w:p>
         </w:tc>
         <w:tc>
           <w:tcPr>
-            <w:tcW w:type="dxa" w:w="1728"/>
+            <w:tcW w:type="dxa" w:w="6336"/>
+          </w:tcPr>
+          <w:p>
+            <w:r/>
+            <w:r>
+              <w:rPr>
+                <w:rFonts w:ascii="Calibri" w:hAnsi="Calibri"/>
+                <w:color w:val="333333"/>
+                <w:sz w:val="18"/>
+              </w:rPr>
+              <w:t>Dedicated response within hours</w:t>
+            </w:r>
+          </w:p>
+        </w:tc>
+      </w:tr>
+      <w:tr>
+        <w:tc>
+          <w:tcPr>
+            <w:tcW w:type="dxa" w:w="3168"/>
             <w:shd w:fill="F2F2F2" w:val="clear"/>
           </w:tcPr>
           <w:p>
@@ -7317,13 +7183,13 @@
                 <w:color w:val="333333"/>
                 <w:sz w:val="18"/>
               </w:rPr>
-              <w:t>€149/session</w:t>
+              <w:t>Monthly optimization</w:t>
             </w:r>
           </w:p>
         </w:tc>
         <w:tc>
           <w:tcPr>
-            <w:tcW w:type="dxa" w:w="5472"/>
+            <w:tcW w:type="dxa" w:w="6336"/>
             <w:shd w:fill="F2F2F2" w:val="clear"/>
           </w:tcPr>
           <w:p>
@@ -7334,7 +7200,111 @@
                 <w:color w:val="333333"/>
                 <w:sz w:val="18"/>
               </w:rPr>
-              <w:t>1-hour video call to teach you or your team how to get the most from the AI assistant.</w:t>
+              <w:t>Performance review and improvement call</w:t>
+            </w:r>
+          </w:p>
+        </w:tc>
+      </w:tr>
+      <w:tr>
+        <w:tc>
+          <w:tcPr>
+            <w:tcW w:type="dxa" w:w="3168"/>
+          </w:tcPr>
+          <w:p>
+            <w:r/>
+            <w:r>
+              <w:rPr>
+                <w:rFonts w:ascii="Calibri" w:hAnsi="Calibri"/>
+                <w:color w:val="333333"/>
+                <w:sz w:val="18"/>
+              </w:rPr>
+              <w:t>New integrations</w:t>
+            </w:r>
+          </w:p>
+        </w:tc>
+        <w:tc>
+          <w:tcPr>
+            <w:tcW w:type="dxa" w:w="6336"/>
+          </w:tcPr>
+          <w:p>
+            <w:r/>
+            <w:r>
+              <w:rPr>
+                <w:rFonts w:ascii="Calibri" w:hAnsi="Calibri"/>
+                <w:color w:val="333333"/>
+                <w:sz w:val="18"/>
+              </w:rPr>
+              <w:t>Connect new tools and services on request</w:t>
+            </w:r>
+          </w:p>
+        </w:tc>
+      </w:tr>
+      <w:tr>
+        <w:tc>
+          <w:tcPr>
+            <w:tcW w:type="dxa" w:w="3168"/>
+            <w:shd w:fill="F2F2F2" w:val="clear"/>
+          </w:tcPr>
+          <w:p>
+            <w:r/>
+            <w:r>
+              <w:rPr>
+                <w:rFonts w:ascii="Calibri" w:hAnsi="Calibri"/>
+                <w:color w:val="333333"/>
+                <w:sz w:val="18"/>
+              </w:rPr>
+              <w:t>Workflow updates</w:t>
+            </w:r>
+          </w:p>
+        </w:tc>
+        <w:tc>
+          <w:tcPr>
+            <w:tcW w:type="dxa" w:w="6336"/>
+            <w:shd w:fill="F2F2F2" w:val="clear"/>
+          </w:tcPr>
+          <w:p>
+            <w:r/>
+            <w:r>
+              <w:rPr>
+                <w:rFonts w:ascii="Calibri" w:hAnsi="Calibri"/>
+                <w:color w:val="333333"/>
+                <w:sz w:val="18"/>
+              </w:rPr>
+              <w:t>Adapt automations as your needs evolve</w:t>
+            </w:r>
+          </w:p>
+        </w:tc>
+      </w:tr>
+      <w:tr>
+        <w:tc>
+          <w:tcPr>
+            <w:tcW w:type="dxa" w:w="3168"/>
+          </w:tcPr>
+          <w:p>
+            <w:r/>
+            <w:r>
+              <w:rPr>
+                <w:rFonts w:ascii="Calibri" w:hAnsi="Calibri"/>
+                <w:color w:val="333333"/>
+                <w:sz w:val="18"/>
+              </w:rPr>
+              <w:t>Ideal for</w:t>
+            </w:r>
+          </w:p>
+        </w:tc>
+        <w:tc>
+          <w:tcPr>
+            <w:tcW w:type="dxa" w:w="6336"/>
+          </w:tcPr>
+          <w:p>
+            <w:r/>
+            <w:r>
+              <w:rPr>
+                <w:rFonts w:ascii="Calibri" w:hAnsi="Calibri"/>
+                <w:color w:val="333333"/>
+                <w:sz w:val="18"/>
+              </w:rPr>
+              <w:t>Growing businesses that need continuous evolution</w:t>
             </w:r>
           </w:p>
         </w:tc>
@@ -7491,7 +7461,7 @@
           <w:color w:val="333333"/>
           <w:sz w:val="22"/>
         </w:rPr>
-        <w:t>1. Which package interests you?</w:t>
+        <w:t>1. Which solution interests you?</w:t>
       </w:r>
     </w:p>
     <w:p>
@@ -7505,7 +7475,7 @@
           <w:color w:val="333333"/>
           <w:sz w:val="22"/>
         </w:rPr>
-        <w:t>☐  Private Basic</w:t>
+        <w:t>☐  Private (€1,000)</w:t>
       </w:r>
     </w:p>
     <w:p>
@@ -7519,7 +7489,7 @@
           <w:color w:val="333333"/>
           <w:sz w:val="22"/>
         </w:rPr>
-        <w:t>☐  Private Premium</w:t>
+        <w:t>☐  Enterprise (from €5,000)</w:t>
       </w:r>
     </w:p>
     <w:p>
@@ -7533,7 +7503,7 @@
           <w:color w:val="333333"/>
           <w:sz w:val="22"/>
         </w:rPr>
-        <w:t>☐  Enterprise Starter</w:t>
+        <w:t>☐  Managed Service (€300/month — installation included)</w:t>
       </w:r>
     </w:p>
     <w:p>
@@ -7547,21 +7517,7 @@
           <w:color w:val="333333"/>
           <w:sz w:val="22"/>
         </w:rPr>
-        <w:t>☐  Enterprise Professional</w:t>
-      </w:r>
-    </w:p>
-    <w:p>
-      <w:pPr>
-        <w:spacing w:after="40" w:before="20"/>
-        <w:ind w:left="283"/>
-      </w:pPr>
-      <w:r>
-        <w:rPr>
-          <w:rFonts w:ascii="Calibri" w:hAnsi="Calibri"/>
-          <w:color w:val="333333"/>
-          <w:sz w:val="22"/>
-        </w:rPr>
-        <w:t>☐  Not sure yet — let's discuss</w:t>
+        <w:t>☐  Not sure yet — let’s discuss</w:t>
       </w:r>
     </w:p>
     <w:p>
@@ -7581,7 +7537,7 @@
           <w:color w:val="333333"/>
           <w:sz w:val="22"/>
         </w:rPr>
-        <w:t>2. Would you like the Managed Service add-on?</w:t>
+        <w:t>2. Are you interested in Ongoing Assistance (€500/month, available after 6 months)?</w:t>
       </w:r>
     </w:p>
     <w:p>

</xml_diff>

<commit_message>
Add own-hardware questions and hosting flexibility
- Part A: new Q6 asking where to run (own PC, server, Pi, cloud, managed)
- Part B: new Q4 in B5 asking about available infrastructure
- Pricing tables: added Hosting row to all packages
- README: clarified clients can use own hardware

Co-Authored-By: Claude Opus 4.6 <noreply@anthropic.com>
</commit_message>
<xml_diff>
--- a/docs/AI_Agent_Client_Needs_Assessment.docx
+++ b/docs/AI_Agent_Client_Needs_Assessment.docx
@@ -1261,6 +1261,125 @@
           <w:sz w:val="22"/>
         </w:rPr>
         <w:t>☐  I don't know yet</w:t>
+      </w:r>
+    </w:p>
+    <w:p>
+      <w:pPr>
+        <w:spacing w:after="0" w:before="0"/>
+      </w:pPr>
+    </w:p>
+    <w:p>
+      <w:pPr>
+        <w:spacing w:after="120"/>
+      </w:pPr>
+      <w:r>
+        <w:rPr>
+          <w:rFonts w:ascii="Calibri" w:hAnsi="Calibri"/>
+          <w:b/>
+          <w:i w:val="0"/>
+          <w:color w:val="333333"/>
+          <w:sz w:val="22"/>
+        </w:rPr>
+        <w:t>6. Where should your AI assistant run?</w:t>
+      </w:r>
+    </w:p>
+    <w:p>
+      <w:pPr>
+        <w:spacing w:after="120"/>
+      </w:pPr>
+      <w:r>
+        <w:rPr>
+          <w:rFonts w:ascii="Calibri" w:hAnsi="Calibri"/>
+          <w:b w:val="0"/>
+          <w:i w:val="0"/>
+          <w:color w:val="333333"/>
+          <w:sz w:val="22"/>
+        </w:rPr>
+        <w:t>(The assistant needs a device that stays on. This can be your own hardware or a cloud server.)</w:t>
+      </w:r>
+    </w:p>
+    <w:p>
+      <w:pPr>
+        <w:spacing w:after="40" w:before="20"/>
+        <w:ind w:left="283"/>
+      </w:pPr>
+      <w:r>
+        <w:rPr>
+          <w:rFonts w:ascii="Calibri" w:hAnsi="Calibri"/>
+          <w:color w:val="333333"/>
+          <w:sz w:val="22"/>
+        </w:rPr>
+        <w:t>☐  On my own computer (desktop or laptop that stays on)</w:t>
+      </w:r>
+    </w:p>
+    <w:p>
+      <w:pPr>
+        <w:spacing w:after="40" w:before="20"/>
+        <w:ind w:left="283"/>
+      </w:pPr>
+      <w:r>
+        <w:rPr>
+          <w:rFonts w:ascii="Calibri" w:hAnsi="Calibri"/>
+          <w:color w:val="333333"/>
+          <w:sz w:val="22"/>
+        </w:rPr>
+        <w:t>☐  On a home server or NAS I already own</w:t>
+      </w:r>
+    </w:p>
+    <w:p>
+      <w:pPr>
+        <w:spacing w:after="40" w:before="20"/>
+        <w:ind w:left="283"/>
+      </w:pPr>
+      <w:r>
+        <w:rPr>
+          <w:rFonts w:ascii="Calibri" w:hAnsi="Calibri"/>
+          <w:color w:val="333333"/>
+          <w:sz w:val="22"/>
+        </w:rPr>
+        <w:t>☐  On a Raspberry Pi or small device I have</w:t>
+      </w:r>
+    </w:p>
+    <w:p>
+      <w:pPr>
+        <w:spacing w:after="40" w:before="20"/>
+        <w:ind w:left="283"/>
+      </w:pPr>
+      <w:r>
+        <w:rPr>
+          <w:rFonts w:ascii="Calibri" w:hAnsi="Calibri"/>
+          <w:color w:val="333333"/>
+          <w:sz w:val="22"/>
+        </w:rPr>
+        <w:t>☐  On a cloud server (we can set this up for you)</w:t>
+      </w:r>
+    </w:p>
+    <w:p>
+      <w:pPr>
+        <w:spacing w:after="40" w:before="20"/>
+        <w:ind w:left="283"/>
+      </w:pPr>
+      <w:r>
+        <w:rPr>
+          <w:rFonts w:ascii="Calibri" w:hAnsi="Calibri"/>
+          <w:color w:val="333333"/>
+          <w:sz w:val="22"/>
+        </w:rPr>
+        <w:t>☐  I don’t have hardware — I’d like you to handle this (Managed Service)</w:t>
+      </w:r>
+    </w:p>
+    <w:p>
+      <w:pPr>
+        <w:spacing w:after="40" w:before="20"/>
+        <w:ind w:left="283"/>
+      </w:pPr>
+      <w:r>
+        <w:rPr>
+          <w:rFonts w:ascii="Calibri" w:hAnsi="Calibri"/>
+          <w:color w:val="333333"/>
+          <w:sz w:val="22"/>
+        </w:rPr>
+        <w:t>☐  I’m not sure — let’s discuss</w:t>
       </w:r>
     </w:p>
     <w:p>
@@ -5391,7 +5510,112 @@
           <w:color w:val="333333"/>
           <w:sz w:val="22"/>
         </w:rPr>
-        <w:t>4. Who should approve AI actions before they are executed?</w:t>
+        <w:t>4. Available infrastructure:</w:t>
+      </w:r>
+    </w:p>
+    <w:p>
+      <w:pPr>
+        <w:spacing w:after="120"/>
+      </w:pPr>
+      <w:r>
+        <w:rPr>
+          <w:rFonts w:ascii="Calibri" w:hAnsi="Calibri"/>
+          <w:b w:val="0"/>
+          <w:i w:val="0"/>
+          <w:color w:val="333333"/>
+          <w:sz w:val="22"/>
+        </w:rPr>
+        <w:t>(The AI assistant needs hardware to run on. Do you already have something available?)</w:t>
+      </w:r>
+    </w:p>
+    <w:p>
+      <w:pPr>
+        <w:spacing w:after="40" w:before="20"/>
+        <w:ind w:left="283"/>
+      </w:pPr>
+      <w:r>
+        <w:rPr>
+          <w:rFonts w:ascii="Calibri" w:hAnsi="Calibri"/>
+          <w:color w:val="333333"/>
+          <w:sz w:val="22"/>
+        </w:rPr>
+        <w:t>☐  We have our own servers (on-premise or data center)</w:t>
+      </w:r>
+    </w:p>
+    <w:p>
+      <w:pPr>
+        <w:spacing w:after="40" w:before="20"/>
+        <w:ind w:left="283"/>
+      </w:pPr>
+      <w:r>
+        <w:rPr>
+          <w:rFonts w:ascii="Calibri" w:hAnsi="Calibri"/>
+          <w:color w:val="333333"/>
+          <w:sz w:val="22"/>
+        </w:rPr>
+        <w:t>☐  We already use cloud infrastructure (AWS, Azure, Google Cloud, etc.)</w:t>
+      </w:r>
+    </w:p>
+    <w:p>
+      <w:pPr>
+        <w:spacing w:after="40" w:before="20"/>
+        <w:ind w:left="283"/>
+      </w:pPr>
+      <w:r>
+        <w:rPr>
+          <w:rFonts w:ascii="Calibri" w:hAnsi="Calibri"/>
+          <w:color w:val="333333"/>
+          <w:sz w:val="22"/>
+        </w:rPr>
+        <w:t>☐  We have a dedicated machine or NAS we can use</w:t>
+      </w:r>
+    </w:p>
+    <w:p>
+      <w:pPr>
+        <w:spacing w:after="40" w:before="20"/>
+        <w:ind w:left="283"/>
+      </w:pPr>
+      <w:r>
+        <w:rPr>
+          <w:rFonts w:ascii="Calibri" w:hAnsi="Calibri"/>
+          <w:color w:val="333333"/>
+          <w:sz w:val="22"/>
+        </w:rPr>
+        <w:t>☐  We don’t have infrastructure — we’d like you to handle hosting (Managed Service)</w:t>
+      </w:r>
+    </w:p>
+    <w:p>
+      <w:pPr>
+        <w:spacing w:after="40" w:before="20"/>
+        <w:ind w:left="283"/>
+      </w:pPr>
+      <w:r>
+        <w:rPr>
+          <w:rFonts w:ascii="Calibri" w:hAnsi="Calibri"/>
+          <w:color w:val="333333"/>
+          <w:sz w:val="22"/>
+        </w:rPr>
+        <w:t>☐  Not sure — let’s discuss during the proposal</w:t>
+      </w:r>
+    </w:p>
+    <w:p>
+      <w:pPr>
+        <w:spacing w:after="0" w:before="0"/>
+      </w:pPr>
+    </w:p>
+    <w:p>
+      <w:pPr>
+        <w:spacing w:after="120"/>
+      </w:pPr>
+      <w:r>
+        <w:rPr>
+          <w:rFonts w:ascii="Calibri" w:hAnsi="Calibri"/>
+          <w:b/>
+          <w:i w:val="0"/>
+          <w:color w:val="333333"/>
+          <w:sz w:val="22"/>
+        </w:rPr>
+        <w:t>5. Who should approve AI actions before they are executed?</w:t>
       </w:r>
     </w:p>
     <w:p>
@@ -5966,6 +6190,41 @@
                 <w:color w:val="333333"/>
                 <w:sz w:val="18"/>
               </w:rPr>
+              <w:t>Hosting</w:t>
+            </w:r>
+          </w:p>
+        </w:tc>
+        <w:tc>
+          <w:tcPr>
+            <w:tcW w:type="dxa" w:w="6336"/>
+          </w:tcPr>
+          <w:p>
+            <w:r/>
+            <w:r>
+              <w:rPr>
+                <w:rFonts w:ascii="Calibri" w:hAnsi="Calibri"/>
+                <w:color w:val="333333"/>
+                <w:sz w:val="18"/>
+              </w:rPr>
+              <w:t>Runs on your own hardware (PC, server, Raspberry Pi) — or we set up cloud hosting for you</w:t>
+            </w:r>
+          </w:p>
+        </w:tc>
+      </w:tr>
+      <w:tr>
+        <w:tc>
+          <w:tcPr>
+            <w:tcW w:type="dxa" w:w="3168"/>
+            <w:shd w:fill="F2F2F2" w:val="clear"/>
+          </w:tcPr>
+          <w:p>
+            <w:r/>
+            <w:r>
+              <w:rPr>
+                <w:rFonts w:ascii="Calibri" w:hAnsi="Calibri"/>
+                <w:color w:val="333333"/>
+                <w:sz w:val="18"/>
+              </w:rPr>
               <w:t>Channels</w:t>
             </w:r>
           </w:p>
@@ -5973,6 +6232,7 @@
         <w:tc>
           <w:tcPr>
             <w:tcW w:type="dxa" w:w="6336"/>
+            <w:shd w:fill="F2F2F2" w:val="clear"/>
           </w:tcPr>
           <w:p>
             <w:r/>
@@ -5991,7 +6251,6 @@
         <w:tc>
           <w:tcPr>
             <w:tcW w:type="dxa" w:w="3168"/>
-            <w:shd w:fill="F2F2F2" w:val="clear"/>
           </w:tcPr>
           <w:p>
             <w:r/>
@@ -6008,7 +6267,6 @@
         <w:tc>
           <w:tcPr>
             <w:tcW w:type="dxa" w:w="6336"/>
-            <w:shd w:fill="F2F2F2" w:val="clear"/>
           </w:tcPr>
           <w:p>
             <w:r/>
@@ -6027,6 +6285,7 @@
         <w:tc>
           <w:tcPr>
             <w:tcW w:type="dxa" w:w="3168"/>
+            <w:shd w:fill="F2F2F2" w:val="clear"/>
           </w:tcPr>
           <w:p>
             <w:r/>
@@ -6043,6 +6302,7 @@
         <w:tc>
           <w:tcPr>
             <w:tcW w:type="dxa" w:w="6336"/>
+            <w:shd w:fill="F2F2F2" w:val="clear"/>
           </w:tcPr>
           <w:p>
             <w:r/>
@@ -6061,7 +6321,6 @@
         <w:tc>
           <w:tcPr>
             <w:tcW w:type="dxa" w:w="3168"/>
-            <w:shd w:fill="F2F2F2" w:val="clear"/>
           </w:tcPr>
           <w:p>
             <w:r/>
@@ -6078,7 +6337,6 @@
         <w:tc>
           <w:tcPr>
             <w:tcW w:type="dxa" w:w="6336"/>
-            <w:shd w:fill="F2F2F2" w:val="clear"/>
           </w:tcPr>
           <w:p>
             <w:r/>
@@ -6097,6 +6355,7 @@
         <w:tc>
           <w:tcPr>
             <w:tcW w:type="dxa" w:w="3168"/>
+            <w:shd w:fill="F2F2F2" w:val="clear"/>
           </w:tcPr>
           <w:p>
             <w:r/>
@@ -6113,6 +6372,7 @@
         <w:tc>
           <w:tcPr>
             <w:tcW w:type="dxa" w:w="6336"/>
+            <w:shd w:fill="F2F2F2" w:val="clear"/>
           </w:tcPr>
           <w:p>
             <w:r/>
@@ -6131,7 +6391,6 @@
         <w:tc>
           <w:tcPr>
             <w:tcW w:type="dxa" w:w="3168"/>
-            <w:shd w:fill="F2F2F2" w:val="clear"/>
           </w:tcPr>
           <w:p>
             <w:r/>
@@ -6148,7 +6407,6 @@
         <w:tc>
           <w:tcPr>
             <w:tcW w:type="dxa" w:w="6336"/>
-            <w:shd w:fill="F2F2F2" w:val="clear"/>
           </w:tcPr>
           <w:p>
             <w:r/>
@@ -6167,6 +6425,7 @@
         <w:tc>
           <w:tcPr>
             <w:tcW w:type="dxa" w:w="3168"/>
+            <w:shd w:fill="F2F2F2" w:val="clear"/>
           </w:tcPr>
           <w:p>
             <w:r/>
@@ -6183,6 +6442,7 @@
         <w:tc>
           <w:tcPr>
             <w:tcW w:type="dxa" w:w="6336"/>
+            <w:shd w:fill="F2F2F2" w:val="clear"/>
           </w:tcPr>
           <w:p>
             <w:r/>
@@ -6378,6 +6638,41 @@
                 <w:color w:val="333333"/>
                 <w:sz w:val="18"/>
               </w:rPr>
+              <w:t>Hosting</w:t>
+            </w:r>
+          </w:p>
+        </w:tc>
+        <w:tc>
+          <w:tcPr>
+            <w:tcW w:type="dxa" w:w="6336"/>
+          </w:tcPr>
+          <w:p>
+            <w:r/>
+            <w:r>
+              <w:rPr>
+                <w:rFonts w:ascii="Calibri" w:hAnsi="Calibri"/>
+                <w:color w:val="333333"/>
+                <w:sz w:val="18"/>
+              </w:rPr>
+              <w:t>Your own servers, your cloud, or we provide infrastructure</w:t>
+            </w:r>
+          </w:p>
+        </w:tc>
+      </w:tr>
+      <w:tr>
+        <w:tc>
+          <w:tcPr>
+            <w:tcW w:type="dxa" w:w="3168"/>
+            <w:shd w:fill="F2F2F2" w:val="clear"/>
+          </w:tcPr>
+          <w:p>
+            <w:r/>
+            <w:r>
+              <w:rPr>
+                <w:rFonts w:ascii="Calibri" w:hAnsi="Calibri"/>
+                <w:color w:val="333333"/>
+                <w:sz w:val="18"/>
+              </w:rPr>
               <w:t>Users</w:t>
             </w:r>
           </w:p>
@@ -6385,6 +6680,7 @@
         <w:tc>
           <w:tcPr>
             <w:tcW w:type="dxa" w:w="6336"/>
+            <w:shd w:fill="F2F2F2" w:val="clear"/>
           </w:tcPr>
           <w:p>
             <w:r/>
@@ -6403,7 +6699,6 @@
         <w:tc>
           <w:tcPr>
             <w:tcW w:type="dxa" w:w="3168"/>
-            <w:shd w:fill="F2F2F2" w:val="clear"/>
           </w:tcPr>
           <w:p>
             <w:r/>
@@ -6420,7 +6715,6 @@
         <w:tc>
           <w:tcPr>
             <w:tcW w:type="dxa" w:w="6336"/>
-            <w:shd w:fill="F2F2F2" w:val="clear"/>
           </w:tcPr>
           <w:p>
             <w:r/>
@@ -6439,6 +6733,7 @@
         <w:tc>
           <w:tcPr>
             <w:tcW w:type="dxa" w:w="3168"/>
+            <w:shd w:fill="F2F2F2" w:val="clear"/>
           </w:tcPr>
           <w:p>
             <w:r/>
@@ -6455,6 +6750,7 @@
         <w:tc>
           <w:tcPr>
             <w:tcW w:type="dxa" w:w="6336"/>
+            <w:shd w:fill="F2F2F2" w:val="clear"/>
           </w:tcPr>
           <w:p>
             <w:r/>
@@ -6473,7 +6769,6 @@
         <w:tc>
           <w:tcPr>
             <w:tcW w:type="dxa" w:w="3168"/>
-            <w:shd w:fill="F2F2F2" w:val="clear"/>
           </w:tcPr>
           <w:p>
             <w:r/>
@@ -6490,7 +6785,6 @@
         <w:tc>
           <w:tcPr>
             <w:tcW w:type="dxa" w:w="6336"/>
-            <w:shd w:fill="F2F2F2" w:val="clear"/>
           </w:tcPr>
           <w:p>
             <w:r/>
@@ -6509,6 +6803,7 @@
         <w:tc>
           <w:tcPr>
             <w:tcW w:type="dxa" w:w="3168"/>
+            <w:shd w:fill="F2F2F2" w:val="clear"/>
           </w:tcPr>
           <w:p>
             <w:r/>
@@ -6525,6 +6820,7 @@
         <w:tc>
           <w:tcPr>
             <w:tcW w:type="dxa" w:w="6336"/>
+            <w:shd w:fill="F2F2F2" w:val="clear"/>
           </w:tcPr>
           <w:p>
             <w:r/>
@@ -6543,7 +6839,6 @@
         <w:tc>
           <w:tcPr>
             <w:tcW w:type="dxa" w:w="3168"/>
-            <w:shd w:fill="F2F2F2" w:val="clear"/>
           </w:tcPr>
           <w:p>
             <w:r/>
@@ -6560,7 +6855,6 @@
         <w:tc>
           <w:tcPr>
             <w:tcW w:type="dxa" w:w="6336"/>
-            <w:shd w:fill="F2F2F2" w:val="clear"/>
           </w:tcPr>
           <w:p>
             <w:r/>
@@ -6579,6 +6873,7 @@
         <w:tc>
           <w:tcPr>
             <w:tcW w:type="dxa" w:w="3168"/>
+            <w:shd w:fill="F2F2F2" w:val="clear"/>
           </w:tcPr>
           <w:p>
             <w:r/>
@@ -6595,6 +6890,7 @@
         <w:tc>
           <w:tcPr>
             <w:tcW w:type="dxa" w:w="6336"/>
+            <w:shd w:fill="F2F2F2" w:val="clear"/>
           </w:tcPr>
           <w:p>
             <w:r/>
@@ -6613,7 +6909,6 @@
         <w:tc>
           <w:tcPr>
             <w:tcW w:type="dxa" w:w="3168"/>
-            <w:shd w:fill="F2F2F2" w:val="clear"/>
           </w:tcPr>
           <w:p>
             <w:r/>
@@ -6630,7 +6925,6 @@
         <w:tc>
           <w:tcPr>
             <w:tcW w:type="dxa" w:w="6336"/>
-            <w:shd w:fill="F2F2F2" w:val="clear"/>
           </w:tcPr>
           <w:p>
             <w:r/>
@@ -6826,7 +7120,7 @@
                 <w:color w:val="333333"/>
                 <w:sz w:val="18"/>
               </w:rPr>
-              <w:t>Hosting &amp; infrastructure</w:t>
+              <w:t>Hosting</w:t>
             </w:r>
           </w:p>
         </w:tc>
@@ -6842,7 +7136,7 @@
                 <w:color w:val="333333"/>
                 <w:sz w:val="18"/>
               </w:rPr>
-              <w:t>Fully managed by us</w:t>
+              <w:t>We provide and manage all infrastructure — or we manage it on your hardware</w:t>
             </w:r>
           </w:p>
         </w:tc>
@@ -6982,7 +7276,7 @@
                 <w:color w:val="333333"/>
                 <w:sz w:val="18"/>
               </w:rPr>
-              <w:t>Clients who want zero hassle — we handle everything</w:t>
+              <w:t>Clients who want zero hassle — whether on our servers or yours</w:t>
             </w:r>
           </w:p>
         </w:tc>

</xml_diff>

<commit_message>
Major questionnaire update + Python generator script
- Removed B3 (Current Tools) — redundant with integration section
- Added 40-capability checklist (A4 + B3) with human-friendly descriptions
- Expanded pricing (Section C) with cost estimation by daily usage + examples
- Updated authorization (Section D) with "How did you hear about us?"
- Renumbered: A1-A6 (Private), B1-B6 (Enterprise)
- Added scripts/generate_questionnaire.py for regeneration

Co-Authored-By: Claude Opus 4.6 <noreply@anthropic.com>
</commit_message>
<xml_diff>
--- a/docs/AI_Agent_Client_Needs_Assessment.docx
+++ b/docs/AI_Agent_Client_Needs_Assessment.docx
@@ -1804,7 +1804,744 @@
           <w:color w:val="006699"/>
           <w:sz w:val="36"/>
         </w:rPr>
-        <w:t>A4. Integration &amp; Automation</w:t>
+        <w:t>A4. Choose What Your AI Assistant Should Do</w:t>
+      </w:r>
+    </w:p>
+    <w:p>
+      <w:pPr>
+        <w:spacing w:after="120"/>
+      </w:pPr>
+      <w:r>
+        <w:rPr>
+          <w:rFonts w:ascii="Calibri" w:hAnsi="Calibri"/>
+          <w:b w:val="0"/>
+          <w:i/>
+          <w:color w:val="333333"/>
+          <w:sz w:val="22"/>
+        </w:rPr>
+        <w:t>Check everything that sounds useful to you. Don’t worry about how it works — that’s our job. Just tell us what you need.</w:t>
+      </w:r>
+    </w:p>
+    <w:p>
+      <w:pPr>
+        <w:spacing w:after="0" w:before="0"/>
+      </w:pPr>
+    </w:p>
+    <w:p>
+      <w:pPr>
+        <w:pStyle w:val="Heading2"/>
+      </w:pPr>
+      <w:r>
+        <w:rPr>
+          <w:rFonts w:ascii="Calibri" w:hAnsi="Calibri"/>
+          <w:color w:val="006699"/>
+          <w:sz w:val="28"/>
+        </w:rPr>
+        <w:t>Your Emails &amp; Messages</w:t>
+      </w:r>
+    </w:p>
+    <w:p>
+      <w:pPr>
+        <w:spacing w:after="40" w:before="20"/>
+        <w:ind w:left="283"/>
+      </w:pPr>
+      <w:r>
+        <w:rPr>
+          <w:rFonts w:ascii="Calibri" w:hAnsi="Calibri"/>
+          <w:color w:val="333333"/>
+          <w:sz w:val="22"/>
+        </w:rPr>
+        <w:t>☐  Reads your emails every morning and gives you a quick summary of what matters</w:t>
+      </w:r>
+    </w:p>
+    <w:p>
+      <w:pPr>
+        <w:spacing w:after="40" w:before="20"/>
+        <w:ind w:left="283"/>
+      </w:pPr>
+      <w:r>
+        <w:rPr>
+          <w:rFonts w:ascii="Calibri" w:hAnsi="Calibri"/>
+          <w:color w:val="333333"/>
+          <w:sz w:val="22"/>
+        </w:rPr>
+        <w:t>☐  Drafts replies to routine emails so you just review and hit send</w:t>
+      </w:r>
+    </w:p>
+    <w:p>
+      <w:pPr>
+        <w:spacing w:after="40" w:before="20"/>
+        <w:ind w:left="283"/>
+      </w:pPr>
+      <w:r>
+        <w:rPr>
+          <w:rFonts w:ascii="Calibri" w:hAnsi="Calibri"/>
+          <w:color w:val="333333"/>
+          <w:sz w:val="22"/>
+        </w:rPr>
+        <w:t>☐  Sorts your inbox automatically into urgent, newsletters, receipts, and spam</w:t>
+      </w:r>
+    </w:p>
+    <w:p>
+      <w:pPr>
+        <w:spacing w:after="40" w:before="20"/>
+        <w:ind w:left="283"/>
+      </w:pPr>
+      <w:r>
+        <w:rPr>
+          <w:rFonts w:ascii="Calibri" w:hAnsi="Calibri"/>
+          <w:color w:val="333333"/>
+          <w:sz w:val="22"/>
+        </w:rPr>
+        <w:t>☐  Forwards the important stuff to your WhatsApp or Telegram right away</w:t>
+      </w:r>
+    </w:p>
+    <w:p>
+      <w:pPr>
+        <w:spacing w:after="40" w:before="20"/>
+        <w:ind w:left="283"/>
+      </w:pPr>
+      <w:r>
+        <w:rPr>
+          <w:rFonts w:ascii="Calibri" w:hAnsi="Calibri"/>
+          <w:color w:val="333333"/>
+          <w:sz w:val="22"/>
+        </w:rPr>
+        <w:t>☐  Auto-replies to common questions when you’re busy or on holiday</w:t>
+      </w:r>
+    </w:p>
+    <w:p>
+      <w:pPr>
+        <w:spacing w:after="40" w:before="20"/>
+        <w:ind w:left="283"/>
+      </w:pPr>
+      <w:r>
+        <w:rPr>
+          <w:rFonts w:ascii="Calibri" w:hAnsi="Calibri"/>
+          <w:color w:val="333333"/>
+          <w:sz w:val="22"/>
+        </w:rPr>
+        <w:t>☐  Sends scheduled messages to contacts at exactly the right time</w:t>
+      </w:r>
+    </w:p>
+    <w:p>
+      <w:pPr>
+        <w:spacing w:after="0" w:before="0"/>
+      </w:pPr>
+    </w:p>
+    <w:p>
+      <w:pPr>
+        <w:pStyle w:val="Heading2"/>
+      </w:pPr>
+      <w:r>
+        <w:rPr>
+          <w:rFonts w:ascii="Calibri" w:hAnsi="Calibri"/>
+          <w:color w:val="006699"/>
+          <w:sz w:val="28"/>
+        </w:rPr>
+        <w:t>Your Calendar &amp; Schedule</w:t>
+      </w:r>
+    </w:p>
+    <w:p>
+      <w:pPr>
+        <w:spacing w:after="40" w:before="20"/>
+        <w:ind w:left="283"/>
+      </w:pPr>
+      <w:r>
+        <w:rPr>
+          <w:rFonts w:ascii="Calibri" w:hAnsi="Calibri"/>
+          <w:color w:val="333333"/>
+          <w:sz w:val="22"/>
+        </w:rPr>
+        <w:t>☐  Keeps your calendar organized — adds events, sends reminders, avoids double-bookings</w:t>
+      </w:r>
+    </w:p>
+    <w:p>
+      <w:pPr>
+        <w:spacing w:after="40" w:before="20"/>
+        <w:ind w:left="283"/>
+      </w:pPr>
+      <w:r>
+        <w:rPr>
+          <w:rFonts w:ascii="Calibri" w:hAnsi="Calibri"/>
+          <w:color w:val="333333"/>
+          <w:sz w:val="22"/>
+        </w:rPr>
+        <w:t>☐  Finds free time slots and suggests meeting times to people for you</w:t>
+      </w:r>
+    </w:p>
+    <w:p>
+      <w:pPr>
+        <w:spacing w:after="40" w:before="20"/>
+        <w:ind w:left="283"/>
+      </w:pPr>
+      <w:r>
+        <w:rPr>
+          <w:rFonts w:ascii="Calibri" w:hAnsi="Calibri"/>
+          <w:color w:val="333333"/>
+          <w:sz w:val="22"/>
+        </w:rPr>
+        <w:t>☐  Sends you a morning briefing with today’s schedule, weather, and top priorities</w:t>
+      </w:r>
+    </w:p>
+    <w:p>
+      <w:pPr>
+        <w:spacing w:after="40" w:before="20"/>
+        <w:ind w:left="283"/>
+      </w:pPr>
+      <w:r>
+        <w:rPr>
+          <w:rFonts w:ascii="Calibri" w:hAnsi="Calibri"/>
+          <w:color w:val="333333"/>
+          <w:sz w:val="22"/>
+        </w:rPr>
+        <w:t>☐  Reminds you of birthdays, deadlines, renewals, and follow-ups</w:t>
+      </w:r>
+    </w:p>
+    <w:p>
+      <w:pPr>
+        <w:spacing w:after="40" w:before="20"/>
+        <w:ind w:left="283"/>
+      </w:pPr>
+      <w:r>
+        <w:rPr>
+          <w:rFonts w:ascii="Calibri" w:hAnsi="Calibri"/>
+          <w:color w:val="333333"/>
+          <w:sz w:val="22"/>
+        </w:rPr>
+        <w:t>☐  Syncs your personal and work calendars so nothing slips through</w:t>
+      </w:r>
+    </w:p>
+    <w:p>
+      <w:pPr>
+        <w:spacing w:after="0" w:before="0"/>
+      </w:pPr>
+    </w:p>
+    <w:p>
+      <w:pPr>
+        <w:pStyle w:val="Heading2"/>
+      </w:pPr>
+      <w:r>
+        <w:rPr>
+          <w:rFonts w:ascii="Calibri" w:hAnsi="Calibri"/>
+          <w:color w:val="006699"/>
+          <w:sz w:val="28"/>
+        </w:rPr>
+        <w:t>Your Files &amp; Documents</w:t>
+      </w:r>
+    </w:p>
+    <w:p>
+      <w:pPr>
+        <w:spacing w:after="40" w:before="20"/>
+        <w:ind w:left="283"/>
+      </w:pPr>
+      <w:r>
+        <w:rPr>
+          <w:rFonts w:ascii="Calibri" w:hAnsi="Calibri"/>
+          <w:color w:val="333333"/>
+          <w:sz w:val="22"/>
+        </w:rPr>
+        <w:t>☐  Keeps your Google Drive, Dropbox, or folders tidy and well-organized</w:t>
+      </w:r>
+    </w:p>
+    <w:p>
+      <w:pPr>
+        <w:spacing w:after="40" w:before="20"/>
+        <w:ind w:left="283"/>
+      </w:pPr>
+      <w:r>
+        <w:rPr>
+          <w:rFonts w:ascii="Calibri" w:hAnsi="Calibri"/>
+          <w:color w:val="333333"/>
+          <w:sz w:val="22"/>
+        </w:rPr>
+        <w:t>☐  Reads contracts, PDFs, and long documents — gives you the key points in seconds</w:t>
+      </w:r>
+    </w:p>
+    <w:p>
+      <w:pPr>
+        <w:spacing w:after="40" w:before="20"/>
+        <w:ind w:left="283"/>
+      </w:pPr>
+      <w:r>
+        <w:rPr>
+          <w:rFonts w:ascii="Calibri" w:hAnsi="Calibri"/>
+          <w:color w:val="333333"/>
+          <w:sz w:val="22"/>
+        </w:rPr>
+        <w:t>☐  Creates reports, summaries, and slide decks from your rough notes</w:t>
+      </w:r>
+    </w:p>
+    <w:p>
+      <w:pPr>
+        <w:spacing w:after="40" w:before="20"/>
+        <w:ind w:left="283"/>
+      </w:pPr>
+      <w:r>
+        <w:rPr>
+          <w:rFonts w:ascii="Calibri" w:hAnsi="Calibri"/>
+          <w:color w:val="333333"/>
+          <w:sz w:val="22"/>
+        </w:rPr>
+        <w:t>☐  Backs up your important files automatically every day or week</w:t>
+      </w:r>
+    </w:p>
+    <w:p>
+      <w:pPr>
+        <w:spacing w:after="40" w:before="20"/>
+        <w:ind w:left="283"/>
+      </w:pPr>
+      <w:r>
+        <w:rPr>
+          <w:rFonts w:ascii="Calibri" w:hAnsi="Calibri"/>
+          <w:color w:val="333333"/>
+          <w:sz w:val="22"/>
+        </w:rPr>
+        <w:t>☐  Converts documents between formats whenever you need (PDF, Word, Excel, etc.)</w:t>
+      </w:r>
+    </w:p>
+    <w:p>
+      <w:pPr>
+        <w:spacing w:after="0" w:before="0"/>
+      </w:pPr>
+    </w:p>
+    <w:p>
+      <w:pPr>
+        <w:pStyle w:val="Heading2"/>
+      </w:pPr>
+      <w:r>
+        <w:rPr>
+          <w:rFonts w:ascii="Calibri" w:hAnsi="Calibri"/>
+          <w:color w:val="006699"/>
+          <w:sz w:val="28"/>
+        </w:rPr>
+        <w:t>Research &amp; Staying Informed</w:t>
+      </w:r>
+    </w:p>
+    <w:p>
+      <w:pPr>
+        <w:spacing w:after="40" w:before="20"/>
+        <w:ind w:left="283"/>
+      </w:pPr>
+      <w:r>
+        <w:rPr>
+          <w:rFonts w:ascii="Calibri" w:hAnsi="Calibri"/>
+          <w:color w:val="333333"/>
+          <w:sz w:val="22"/>
+        </w:rPr>
+        <w:t>☐  Searches the web for you and delivers a clean, no-fluff summary</w:t>
+      </w:r>
+    </w:p>
+    <w:p>
+      <w:pPr>
+        <w:spacing w:after="40" w:before="20"/>
+        <w:ind w:left="283"/>
+      </w:pPr>
+      <w:r>
+        <w:rPr>
+          <w:rFonts w:ascii="Calibri" w:hAnsi="Calibri"/>
+          <w:color w:val="333333"/>
+          <w:sz w:val="22"/>
+        </w:rPr>
+        <w:t>☐  Monitors news, competitors, or industry topics and sends you daily highlights</w:t>
+      </w:r>
+    </w:p>
+    <w:p>
+      <w:pPr>
+        <w:spacing w:after="40" w:before="20"/>
+        <w:ind w:left="283"/>
+      </w:pPr>
+      <w:r>
+        <w:rPr>
+          <w:rFonts w:ascii="Calibri" w:hAnsi="Calibri"/>
+          <w:color w:val="333333"/>
+          <w:sz w:val="22"/>
+        </w:rPr>
+        <w:t>☐  Compares prices and options when you’re shopping for products or services</w:t>
+      </w:r>
+    </w:p>
+    <w:p>
+      <w:pPr>
+        <w:spacing w:after="40" w:before="20"/>
+        <w:ind w:left="283"/>
+      </w:pPr>
+      <w:r>
+        <w:rPr>
+          <w:rFonts w:ascii="Calibri" w:hAnsi="Calibri"/>
+          <w:color w:val="333333"/>
+          <w:sz w:val="22"/>
+        </w:rPr>
+        <w:t>☐  Tracks trends, mentions, or keywords across the web so you’re always in the loop</w:t>
+      </w:r>
+    </w:p>
+    <w:p>
+      <w:pPr>
+        <w:spacing w:after="0" w:before="0"/>
+      </w:pPr>
+    </w:p>
+    <w:p>
+      <w:pPr>
+        <w:pStyle w:val="Heading2"/>
+      </w:pPr>
+      <w:r>
+        <w:rPr>
+          <w:rFonts w:ascii="Calibri" w:hAnsi="Calibri"/>
+          <w:color w:val="006699"/>
+          <w:sz w:val="28"/>
+        </w:rPr>
+        <w:t>Social Media &amp; Content</w:t>
+      </w:r>
+    </w:p>
+    <w:p>
+      <w:pPr>
+        <w:spacing w:after="40" w:before="20"/>
+        <w:ind w:left="283"/>
+      </w:pPr>
+      <w:r>
+        <w:rPr>
+          <w:rFonts w:ascii="Calibri" w:hAnsi="Calibri"/>
+          <w:color w:val="333333"/>
+          <w:sz w:val="22"/>
+        </w:rPr>
+        <w:t>☐  Writes ready-to-post social media captions, hashtags, and content ideas</w:t>
+      </w:r>
+    </w:p>
+    <w:p>
+      <w:pPr>
+        <w:spacing w:after="40" w:before="20"/>
+        <w:ind w:left="283"/>
+      </w:pPr>
+      <w:r>
+        <w:rPr>
+          <w:rFonts w:ascii="Calibri" w:hAnsi="Calibri"/>
+          <w:color w:val="333333"/>
+          <w:sz w:val="22"/>
+        </w:rPr>
+        <w:t>☐  Schedules and publishes posts across all your social media accounts</w:t>
+      </w:r>
+    </w:p>
+    <w:p>
+      <w:pPr>
+        <w:spacing w:after="40" w:before="20"/>
+        <w:ind w:left="283"/>
+      </w:pPr>
+      <w:r>
+        <w:rPr>
+          <w:rFonts w:ascii="Calibri" w:hAnsi="Calibri"/>
+          <w:color w:val="333333"/>
+          <w:sz w:val="22"/>
+        </w:rPr>
+        <w:t>☐  Watches your mentions and comments — alerts you when something needs attention</w:t>
+      </w:r>
+    </w:p>
+    <w:p>
+      <w:pPr>
+        <w:spacing w:after="40" w:before="20"/>
+        <w:ind w:left="283"/>
+      </w:pPr>
+      <w:r>
+        <w:rPr>
+          <w:rFonts w:ascii="Calibri" w:hAnsi="Calibri"/>
+          <w:color w:val="333333"/>
+          <w:sz w:val="22"/>
+        </w:rPr>
+        <w:t>☐  Writes blog articles, newsletters, or marketing copy from just a few bullet points</w:t>
+      </w:r>
+    </w:p>
+    <w:p>
+      <w:pPr>
+        <w:spacing w:after="0" w:before="0"/>
+      </w:pPr>
+    </w:p>
+    <w:p>
+      <w:pPr>
+        <w:pStyle w:val="Heading2"/>
+      </w:pPr>
+      <w:r>
+        <w:rPr>
+          <w:rFonts w:ascii="Calibri" w:hAnsi="Calibri"/>
+          <w:color w:val="006699"/>
+          <w:sz w:val="28"/>
+        </w:rPr>
+        <w:t>Money &amp; Invoices</w:t>
+      </w:r>
+    </w:p>
+    <w:p>
+      <w:pPr>
+        <w:spacing w:after="40" w:before="20"/>
+        <w:ind w:left="283"/>
+      </w:pPr>
+      <w:r>
+        <w:rPr>
+          <w:rFonts w:ascii="Calibri" w:hAnsi="Calibri"/>
+          <w:color w:val="333333"/>
+          <w:sz w:val="22"/>
+        </w:rPr>
+        <w:t>☐  Tracks your spending from receipts, bank alerts, and invoices automatically</w:t>
+      </w:r>
+    </w:p>
+    <w:p>
+      <w:pPr>
+        <w:spacing w:after="40" w:before="20"/>
+        <w:ind w:left="283"/>
+      </w:pPr>
+      <w:r>
+        <w:rPr>
+          <w:rFonts w:ascii="Calibri" w:hAnsi="Calibri"/>
+          <w:color w:val="333333"/>
+          <w:sz w:val="22"/>
+        </w:rPr>
+        <w:t>☐  Sends you a clear weekly or monthly budget summary</w:t>
+      </w:r>
+    </w:p>
+    <w:p>
+      <w:pPr>
+        <w:spacing w:after="40" w:before="20"/>
+        <w:ind w:left="283"/>
+      </w:pPr>
+      <w:r>
+        <w:rPr>
+          <w:rFonts w:ascii="Calibri" w:hAnsi="Calibri"/>
+          <w:color w:val="333333"/>
+          <w:sz w:val="22"/>
+        </w:rPr>
+        <w:t>☐  Warns you before subscriptions renew so you can cancel what you don’t need</w:t>
+      </w:r>
+    </w:p>
+    <w:p>
+      <w:pPr>
+        <w:spacing w:after="40" w:before="20"/>
+        <w:ind w:left="283"/>
+      </w:pPr>
+      <w:r>
+        <w:rPr>
+          <w:rFonts w:ascii="Calibri" w:hAnsi="Calibri"/>
+          <w:color w:val="333333"/>
+          <w:sz w:val="22"/>
+        </w:rPr>
+        <w:t>☐  Creates professional invoices and sends payment reminders to clients</w:t>
+      </w:r>
+    </w:p>
+    <w:p>
+      <w:pPr>
+        <w:spacing w:after="0" w:before="0"/>
+      </w:pPr>
+    </w:p>
+    <w:p>
+      <w:pPr>
+        <w:pStyle w:val="Heading2"/>
+      </w:pPr>
+      <w:r>
+        <w:rPr>
+          <w:rFonts w:ascii="Calibri" w:hAnsi="Calibri"/>
+          <w:color w:val="006699"/>
+          <w:sz w:val="28"/>
+        </w:rPr>
+        <w:t>Your Team &amp; Customers</w:t>
+      </w:r>
+    </w:p>
+    <w:p>
+      <w:pPr>
+        <w:spacing w:after="40" w:before="20"/>
+        <w:ind w:left="283"/>
+      </w:pPr>
+      <w:r>
+        <w:rPr>
+          <w:rFonts w:ascii="Calibri" w:hAnsi="Calibri"/>
+          <w:color w:val="333333"/>
+          <w:sz w:val="22"/>
+        </w:rPr>
+        <w:t>☐  Answers common customer questions via chat or email around the clock</w:t>
+      </w:r>
+    </w:p>
+    <w:p>
+      <w:pPr>
+        <w:spacing w:after="40" w:before="20"/>
+        <w:ind w:left="283"/>
+      </w:pPr>
+      <w:r>
+        <w:rPr>
+          <w:rFonts w:ascii="Calibri" w:hAnsi="Calibri"/>
+          <w:color w:val="333333"/>
+          <w:sz w:val="22"/>
+        </w:rPr>
+        <w:t>☐  Catches new leads and sends the best ones straight to you</w:t>
+      </w:r>
+    </w:p>
+    <w:p>
+      <w:pPr>
+        <w:spacing w:after="40" w:before="20"/>
+        <w:ind w:left="283"/>
+      </w:pPr>
+      <w:r>
+        <w:rPr>
+          <w:rFonts w:ascii="Calibri" w:hAnsi="Calibri"/>
+          <w:color w:val="333333"/>
+          <w:sz w:val="22"/>
+        </w:rPr>
+        <w:t>☐  Sends polite follow-up emails after meetings so no opportunity gets forgotten</w:t>
+      </w:r>
+    </w:p>
+    <w:p>
+      <w:pPr>
+        <w:spacing w:after="40" w:before="20"/>
+        <w:ind w:left="283"/>
+      </w:pPr>
+      <w:r>
+        <w:rPr>
+          <w:rFonts w:ascii="Calibri" w:hAnsi="Calibri"/>
+          <w:color w:val="333333"/>
+          <w:sz w:val="22"/>
+        </w:rPr>
+        <w:t>☐  Books appointments for clients and sends them automatic confirmations</w:t>
+      </w:r>
+    </w:p>
+    <w:p>
+      <w:pPr>
+        <w:spacing w:after="40" w:before="20"/>
+        <w:ind w:left="283"/>
+      </w:pPr>
+      <w:r>
+        <w:rPr>
+          <w:rFonts w:ascii="Calibri" w:hAnsi="Calibri"/>
+          <w:color w:val="333333"/>
+          <w:sz w:val="22"/>
+        </w:rPr>
+        <w:t>☐  Summarizes meeting notes and distributes action items to your team</w:t>
+      </w:r>
+    </w:p>
+    <w:p>
+      <w:pPr>
+        <w:spacing w:after="40" w:before="20"/>
+        <w:ind w:left="283"/>
+      </w:pPr>
+      <w:r>
+        <w:rPr>
+          <w:rFonts w:ascii="Calibri" w:hAnsi="Calibri"/>
+          <w:color w:val="333333"/>
+          <w:sz w:val="22"/>
+        </w:rPr>
+        <w:t>☐  Pulls together weekly performance reports from your business data</w:t>
+      </w:r>
+    </w:p>
+    <w:p>
+      <w:pPr>
+        <w:spacing w:after="0" w:before="0"/>
+      </w:pPr>
+    </w:p>
+    <w:p>
+      <w:pPr>
+        <w:pStyle w:val="Heading2"/>
+      </w:pPr>
+      <w:r>
+        <w:rPr>
+          <w:rFonts w:ascii="Calibri" w:hAnsi="Calibri"/>
+          <w:color w:val="006699"/>
+          <w:sz w:val="28"/>
+        </w:rPr>
+        <w:t>Your Home &amp; Daily Life</w:t>
+      </w:r>
+    </w:p>
+    <w:p>
+      <w:pPr>
+        <w:spacing w:after="40" w:before="20"/>
+        <w:ind w:left="283"/>
+      </w:pPr>
+      <w:r>
+        <w:rPr>
+          <w:rFonts w:ascii="Calibri" w:hAnsi="Calibri"/>
+          <w:color w:val="333333"/>
+          <w:sz w:val="22"/>
+        </w:rPr>
+        <w:t>☐  Controls your smart lights, thermostat, and appliances from a chat message</w:t>
+      </w:r>
+    </w:p>
+    <w:p>
+      <w:pPr>
+        <w:spacing w:after="40" w:before="20"/>
+        <w:ind w:left="283"/>
+      </w:pPr>
+      <w:r>
+        <w:rPr>
+          <w:rFonts w:ascii="Calibri" w:hAnsi="Calibri"/>
+          <w:color w:val="333333"/>
+          <w:sz w:val="22"/>
+        </w:rPr>
+        <w:t>☐  Runs your morning and evening routines automatically (lights on, coffee, music, reminders)</w:t>
+      </w:r>
+    </w:p>
+    <w:p>
+      <w:pPr>
+        <w:spacing w:after="40" w:before="20"/>
+        <w:ind w:left="283"/>
+      </w:pPr>
+      <w:r>
+        <w:rPr>
+          <w:rFonts w:ascii="Calibri" w:hAnsi="Calibri"/>
+          <w:color w:val="333333"/>
+          <w:sz w:val="22"/>
+        </w:rPr>
+        <w:t>☐  Sends you alerts from your security cameras or home sensors</w:t>
+      </w:r>
+    </w:p>
+    <w:p>
+      <w:pPr>
+        <w:spacing w:after="40" w:before="20"/>
+        <w:ind w:left="283"/>
+      </w:pPr>
+      <w:r>
+        <w:rPr>
+          <w:rFonts w:ascii="Calibri" w:hAnsi="Calibri"/>
+          <w:color w:val="333333"/>
+          <w:sz w:val="22"/>
+        </w:rPr>
+        <w:t>☐  Plans your meals, suggests recipes, and builds your shopping list</w:t>
+      </w:r>
+    </w:p>
+    <w:p>
+      <w:pPr>
+        <w:spacing w:after="40" w:before="20"/>
+        <w:ind w:left="283"/>
+      </w:pPr>
+      <w:r>
+        <w:rPr>
+          <w:rFonts w:ascii="Calibri" w:hAnsi="Calibri"/>
+          <w:color w:val="333333"/>
+          <w:sz w:val="22"/>
+        </w:rPr>
+        <w:t>☐  Organizes your trips — flights, hotels, things to do, all in one place</w:t>
+      </w:r>
+    </w:p>
+    <w:p>
+      <w:pPr>
+        <w:spacing w:after="40" w:before="20"/>
+        <w:ind w:left="283"/>
+      </w:pPr>
+      <w:r>
+        <w:rPr>
+          <w:rFonts w:ascii="Calibri" w:hAnsi="Calibri"/>
+          <w:color w:val="333333"/>
+          <w:sz w:val="22"/>
+        </w:rPr>
+        <w:t>☐  Keeps you on track with fitness goals, health reminders, and habit streaks</w:t>
+      </w:r>
+    </w:p>
+    <w:p>
+      <w:r>
+        <w:br w:type="page"/>
+      </w:r>
+    </w:p>
+    <w:p>
+      <w:pPr>
+        <w:pStyle w:val="Heading1"/>
+      </w:pPr>
+      <w:r>
+        <w:rPr>
+          <w:rFonts w:ascii="Calibri" w:hAnsi="Calibri"/>
+          <w:color w:val="006699"/>
+          <w:sz w:val="36"/>
+        </w:rPr>
+        <w:t>A5. Integration &amp; Automation</w:t>
       </w:r>
     </w:p>
     <w:p>
@@ -2384,7 +3121,7 @@
           <w:color w:val="006699"/>
           <w:sz w:val="36"/>
         </w:rPr>
-        <w:t>A5. Privacy &amp; Preferences</w:t>
+        <w:t>A6. Privacy &amp; Preferences</w:t>
       </w:r>
     </w:p>
     <w:p>
@@ -3509,36 +4246,40 @@
           <w:color w:val="006699"/>
           <w:sz w:val="36"/>
         </w:rPr>
-        <w:t>B3. Current Tools &amp; Systems</w:t>
-      </w:r>
-    </w:p>
-    <w:p>
-      <w:pPr>
-        <w:spacing w:after="160"/>
-      </w:pPr>
-      <w:r>
-        <w:rPr>
-          <w:rFonts w:ascii="Calibri" w:hAnsi="Calibri"/>
+        <w:t>B3. Choose What Your AI Assistant Should Do</w:t>
+      </w:r>
+    </w:p>
+    <w:p>
+      <w:pPr>
+        <w:spacing w:after="120"/>
+      </w:pPr>
+      <w:r>
+        <w:rPr>
+          <w:rFonts w:ascii="Calibri" w:hAnsi="Calibri"/>
+          <w:b w:val="0"/>
           <w:i/>
           <w:color w:val="333333"/>
           <w:sz w:val="22"/>
         </w:rPr>
-        <w:t>What software and tools does your company currently use? Check all that apply.</w:t>
-      </w:r>
-    </w:p>
-    <w:p>
-      <w:pPr>
-        <w:spacing w:after="120"/>
-      </w:pPr>
-      <w:r>
-        <w:rPr>
-          <w:rFonts w:ascii="Calibri" w:hAnsi="Calibri"/>
-          <w:b/>
-          <w:i w:val="0"/>
+        <w:t>Check everything that sounds useful to you. Don’t worry about how it works — that’s our job. Just tell us what you need.</w:t>
+      </w:r>
+    </w:p>
+    <w:p>
+      <w:pPr>
+        <w:spacing w:after="0" w:before="0"/>
+      </w:pPr>
+    </w:p>
+    <w:p>
+      <w:pPr>
+        <w:pStyle w:val="Heading2"/>
+      </w:pPr>
+      <w:r>
+        <w:rPr>
+          <w:rFonts w:ascii="Calibri" w:hAnsi="Calibri"/>
           <w:color w:val="006699"/>
-          <w:sz w:val="22"/>
-        </w:rPr>
-        <w:t>Communication</w:t>
+          <w:sz w:val="28"/>
+        </w:rPr>
+        <w:t>Your Emails &amp; Messages</w:t>
       </w:r>
     </w:p>
     <w:p>
@@ -3552,7 +4293,7 @@
           <w:color w:val="333333"/>
           <w:sz w:val="22"/>
         </w:rPr>
-        <w:t>☐  Slack</w:t>
+        <w:t>☐  Reads your emails every morning and gives you a quick summary of what matters</w:t>
       </w:r>
     </w:p>
     <w:p>
@@ -3566,7 +4307,7 @@
           <w:color w:val="333333"/>
           <w:sz w:val="22"/>
         </w:rPr>
-        <w:t>☐  Microsoft Teams</w:t>
+        <w:t>☐  Drafts replies to routine emails so you just review and hit send</w:t>
       </w:r>
     </w:p>
     <w:p>
@@ -3580,7 +4321,7 @@
           <w:color w:val="333333"/>
           <w:sz w:val="22"/>
         </w:rPr>
-        <w:t>☐  Google Chat</w:t>
+        <w:t>☐  Sorts your inbox automatically into urgent, newsletters, receipts, and spam</w:t>
       </w:r>
     </w:p>
     <w:p>
@@ -3594,7 +4335,7 @@
           <w:color w:val="333333"/>
           <w:sz w:val="22"/>
         </w:rPr>
-        <w:t>☐  Zoom</w:t>
+        <w:t>☐  Forwards the important stuff to your WhatsApp or Telegram right away</w:t>
       </w:r>
     </w:p>
     <w:p>
@@ -3608,7 +4349,7 @@
           <w:color w:val="333333"/>
           <w:sz w:val="22"/>
         </w:rPr>
-        <w:t>☐  Discord</w:t>
+        <w:t>☐  Auto-replies to common questions when you’re busy or on holiday</w:t>
       </w:r>
     </w:p>
     <w:p>
@@ -3622,7 +4363,25 @@
           <w:color w:val="333333"/>
           <w:sz w:val="22"/>
         </w:rPr>
-        <w:t>☐  WhatsApp Business</w:t>
+        <w:t>☐  Sends scheduled messages to contacts at exactly the right time</w:t>
+      </w:r>
+    </w:p>
+    <w:p>
+      <w:pPr>
+        <w:spacing w:after="0" w:before="0"/>
+      </w:pPr>
+    </w:p>
+    <w:p>
+      <w:pPr>
+        <w:pStyle w:val="Heading2"/>
+      </w:pPr>
+      <w:r>
+        <w:rPr>
+          <w:rFonts w:ascii="Calibri" w:hAnsi="Calibri"/>
+          <w:color w:val="006699"/>
+          <w:sz w:val="28"/>
+        </w:rPr>
+        <w:t>Your Calendar &amp; Schedule</w:t>
       </w:r>
     </w:p>
     <w:p>
@@ -3636,7 +4395,7 @@
           <w:color w:val="333333"/>
           <w:sz w:val="22"/>
         </w:rPr>
-        <w:t>☐  Intercom</w:t>
+        <w:t>☐  Keeps your calendar organized — adds events, sends reminders, avoids double-bookings</w:t>
       </w:r>
     </w:p>
     <w:p>
@@ -3650,7 +4409,7 @@
           <w:color w:val="333333"/>
           <w:sz w:val="22"/>
         </w:rPr>
-        <w:t>☐  Zendesk</w:t>
+        <w:t>☐  Finds free time slots and suggests meeting times to people for you</w:t>
       </w:r>
     </w:p>
     <w:p>
@@ -3664,27 +4423,7 @@
           <w:color w:val="333333"/>
           <w:sz w:val="22"/>
         </w:rPr>
-        <w:t>☐  Other: ___________________________</w:t>
-      </w:r>
-    </w:p>
-    <w:p>
-      <w:pPr>
-        <w:spacing w:after="0" w:before="0"/>
-      </w:pPr>
-    </w:p>
-    <w:p>
-      <w:pPr>
-        <w:spacing w:after="120"/>
-      </w:pPr>
-      <w:r>
-        <w:rPr>
-          <w:rFonts w:ascii="Calibri" w:hAnsi="Calibri"/>
-          <w:b/>
-          <w:i w:val="0"/>
-          <w:color w:val="006699"/>
-          <w:sz w:val="22"/>
-        </w:rPr>
-        <w:t>Email &amp; Calendar</w:t>
+        <w:t>☐  Sends you a morning briefing with today’s schedule, weather, and top priorities</w:t>
       </w:r>
     </w:p>
     <w:p>
@@ -3698,7 +4437,7 @@
           <w:color w:val="333333"/>
           <w:sz w:val="22"/>
         </w:rPr>
-        <w:t>☐  Gmail / Google Workspace</w:t>
+        <w:t>☐  Reminds you of birthdays, deadlines, renewals, and follow-ups</w:t>
       </w:r>
     </w:p>
     <w:p>
@@ -3712,7 +4451,25 @@
           <w:color w:val="333333"/>
           <w:sz w:val="22"/>
         </w:rPr>
-        <w:t>☐  Outlook / Microsoft 365</w:t>
+        <w:t>☐  Syncs your personal and work calendars so nothing slips through</w:t>
+      </w:r>
+    </w:p>
+    <w:p>
+      <w:pPr>
+        <w:spacing w:after="0" w:before="0"/>
+      </w:pPr>
+    </w:p>
+    <w:p>
+      <w:pPr>
+        <w:pStyle w:val="Heading2"/>
+      </w:pPr>
+      <w:r>
+        <w:rPr>
+          <w:rFonts w:ascii="Calibri" w:hAnsi="Calibri"/>
+          <w:color w:val="006699"/>
+          <w:sz w:val="28"/>
+        </w:rPr>
+        <w:t>Your Files &amp; Documents</w:t>
       </w:r>
     </w:p>
     <w:p>
@@ -3726,27 +4483,7 @@
           <w:color w:val="333333"/>
           <w:sz w:val="22"/>
         </w:rPr>
-        <w:t>☐  Other: ___________________________</w:t>
-      </w:r>
-    </w:p>
-    <w:p>
-      <w:pPr>
-        <w:spacing w:after="0" w:before="0"/>
-      </w:pPr>
-    </w:p>
-    <w:p>
-      <w:pPr>
-        <w:spacing w:after="120"/>
-      </w:pPr>
-      <w:r>
-        <w:rPr>
-          <w:rFonts w:ascii="Calibri" w:hAnsi="Calibri"/>
-          <w:b/>
-          <w:i w:val="0"/>
-          <w:color w:val="006699"/>
-          <w:sz w:val="22"/>
-        </w:rPr>
-        <w:t>CRM &amp; Sales</w:t>
+        <w:t>☐  Keeps your Google Drive, Dropbox, or folders tidy and well-organized</w:t>
       </w:r>
     </w:p>
     <w:p>
@@ -3760,7 +4497,7 @@
           <w:color w:val="333333"/>
           <w:sz w:val="22"/>
         </w:rPr>
-        <w:t>☐  Salesforce</w:t>
+        <w:t>☐  Reads contracts, PDFs, and long documents — gives you the key points in seconds</w:t>
       </w:r>
     </w:p>
     <w:p>
@@ -3774,7 +4511,7 @@
           <w:color w:val="333333"/>
           <w:sz w:val="22"/>
         </w:rPr>
-        <w:t>☐  HubSpot</w:t>
+        <w:t>☐  Creates reports, summaries, and slide decks from your rough notes</w:t>
       </w:r>
     </w:p>
     <w:p>
@@ -3788,7 +4525,7 @@
           <w:color w:val="333333"/>
           <w:sz w:val="22"/>
         </w:rPr>
-        <w:t>☐  Pipedrive</w:t>
+        <w:t>☐  Backs up your important files automatically every day or week</w:t>
       </w:r>
     </w:p>
     <w:p>
@@ -3802,7 +4539,25 @@
           <w:color w:val="333333"/>
           <w:sz w:val="22"/>
         </w:rPr>
-        <w:t>☐  Zoho CRM</w:t>
+        <w:t>☐  Converts documents between formats whenever you need (PDF, Word, Excel, etc.)</w:t>
+      </w:r>
+    </w:p>
+    <w:p>
+      <w:pPr>
+        <w:spacing w:after="0" w:before="0"/>
+      </w:pPr>
+    </w:p>
+    <w:p>
+      <w:pPr>
+        <w:pStyle w:val="Heading2"/>
+      </w:pPr>
+      <w:r>
+        <w:rPr>
+          <w:rFonts w:ascii="Calibri" w:hAnsi="Calibri"/>
+          <w:color w:val="006699"/>
+          <w:sz w:val="28"/>
+        </w:rPr>
+        <w:t>Research &amp; Staying Informed</w:t>
       </w:r>
     </w:p>
     <w:p>
@@ -3816,7 +4571,7 @@
           <w:color w:val="333333"/>
           <w:sz w:val="22"/>
         </w:rPr>
-        <w:t>☐  Monday.com</w:t>
+        <w:t>☐  Searches the web for you and delivers a clean, no-fluff summary</w:t>
       </w:r>
     </w:p>
     <w:p>
@@ -3830,7 +4585,7 @@
           <w:color w:val="333333"/>
           <w:sz w:val="22"/>
         </w:rPr>
-        <w:t>☐  None</w:t>
+        <w:t>☐  Monitors news, competitors, or industry topics and sends you daily highlights</w:t>
       </w:r>
     </w:p>
     <w:p>
@@ -3844,27 +4599,7 @@
           <w:color w:val="333333"/>
           <w:sz w:val="22"/>
         </w:rPr>
-        <w:t>☐  Other: ___________________________</w:t>
-      </w:r>
-    </w:p>
-    <w:p>
-      <w:pPr>
-        <w:spacing w:after="0" w:before="0"/>
-      </w:pPr>
-    </w:p>
-    <w:p>
-      <w:pPr>
-        <w:spacing w:after="120"/>
-      </w:pPr>
-      <w:r>
-        <w:rPr>
-          <w:rFonts w:ascii="Calibri" w:hAnsi="Calibri"/>
-          <w:b/>
-          <w:i w:val="0"/>
-          <w:color w:val="006699"/>
-          <w:sz w:val="22"/>
-        </w:rPr>
-        <w:t>Project Management</w:t>
+        <w:t>☐  Compares prices and options when you’re shopping for products or services</w:t>
       </w:r>
     </w:p>
     <w:p>
@@ -3878,7 +4613,25 @@
           <w:color w:val="333333"/>
           <w:sz w:val="22"/>
         </w:rPr>
-        <w:t>☐  Jira</w:t>
+        <w:t>☐  Tracks trends, mentions, or keywords across the web so you’re always in the loop</w:t>
+      </w:r>
+    </w:p>
+    <w:p>
+      <w:pPr>
+        <w:spacing w:after="0" w:before="0"/>
+      </w:pPr>
+    </w:p>
+    <w:p>
+      <w:pPr>
+        <w:pStyle w:val="Heading2"/>
+      </w:pPr>
+      <w:r>
+        <w:rPr>
+          <w:rFonts w:ascii="Calibri" w:hAnsi="Calibri"/>
+          <w:color w:val="006699"/>
+          <w:sz w:val="28"/>
+        </w:rPr>
+        <w:t>Social Media &amp; Content</w:t>
       </w:r>
     </w:p>
     <w:p>
@@ -3892,7 +4645,7 @@
           <w:color w:val="333333"/>
           <w:sz w:val="22"/>
         </w:rPr>
-        <w:t>☐  Asana</w:t>
+        <w:t>☐  Writes ready-to-post social media captions, hashtags, and content ideas</w:t>
       </w:r>
     </w:p>
     <w:p>
@@ -3906,7 +4659,7 @@
           <w:color w:val="333333"/>
           <w:sz w:val="22"/>
         </w:rPr>
-        <w:t>☐  Trello</w:t>
+        <w:t>☐  Schedules and publishes posts across all your social media accounts</w:t>
       </w:r>
     </w:p>
     <w:p>
@@ -3920,7 +4673,7 @@
           <w:color w:val="333333"/>
           <w:sz w:val="22"/>
         </w:rPr>
-        <w:t>☐  Monday.com</w:t>
+        <w:t>☐  Watches your mentions and comments — alerts you when something needs attention</w:t>
       </w:r>
     </w:p>
     <w:p>
@@ -3934,7 +4687,25 @@
           <w:color w:val="333333"/>
           <w:sz w:val="22"/>
         </w:rPr>
-        <w:t>☐  Notion</w:t>
+        <w:t>☐  Writes blog articles, newsletters, or marketing copy from just a few bullet points</w:t>
+      </w:r>
+    </w:p>
+    <w:p>
+      <w:pPr>
+        <w:spacing w:after="0" w:before="0"/>
+      </w:pPr>
+    </w:p>
+    <w:p>
+      <w:pPr>
+        <w:pStyle w:val="Heading2"/>
+      </w:pPr>
+      <w:r>
+        <w:rPr>
+          <w:rFonts w:ascii="Calibri" w:hAnsi="Calibri"/>
+          <w:color w:val="006699"/>
+          <w:sz w:val="28"/>
+        </w:rPr>
+        <w:t>Money &amp; Invoices</w:t>
       </w:r>
     </w:p>
     <w:p>
@@ -3948,7 +4719,7 @@
           <w:color w:val="333333"/>
           <w:sz w:val="22"/>
         </w:rPr>
-        <w:t>☐  ClickUp</w:t>
+        <w:t>☐  Tracks your spending from receipts, bank alerts, and invoices automatically</w:t>
       </w:r>
     </w:p>
     <w:p>
@@ -3962,7 +4733,7 @@
           <w:color w:val="333333"/>
           <w:sz w:val="22"/>
         </w:rPr>
-        <w:t>☐  Basecamp</w:t>
+        <w:t>☐  Sends you a clear weekly or monthly budget summary</w:t>
       </w:r>
     </w:p>
     <w:p>
@@ -3976,27 +4747,7 @@
           <w:color w:val="333333"/>
           <w:sz w:val="22"/>
         </w:rPr>
-        <w:t>☐  Other: ___________________________</w:t>
-      </w:r>
-    </w:p>
-    <w:p>
-      <w:pPr>
-        <w:spacing w:after="0" w:before="0"/>
-      </w:pPr>
-    </w:p>
-    <w:p>
-      <w:pPr>
-        <w:spacing w:after="120"/>
-      </w:pPr>
-      <w:r>
-        <w:rPr>
-          <w:rFonts w:ascii="Calibri" w:hAnsi="Calibri"/>
-          <w:b/>
-          <w:i w:val="0"/>
-          <w:color w:val="006699"/>
-          <w:sz w:val="22"/>
-        </w:rPr>
-        <w:t>Accounting &amp; Finance</w:t>
+        <w:t>☐  Warns you before subscriptions renew so you can cancel what you don’t need</w:t>
       </w:r>
     </w:p>
     <w:p>
@@ -4010,7 +4761,25 @@
           <w:color w:val="333333"/>
           <w:sz w:val="22"/>
         </w:rPr>
-        <w:t>☐  QuickBooks</w:t>
+        <w:t>☐  Creates professional invoices and sends payment reminders to clients</w:t>
+      </w:r>
+    </w:p>
+    <w:p>
+      <w:pPr>
+        <w:spacing w:after="0" w:before="0"/>
+      </w:pPr>
+    </w:p>
+    <w:p>
+      <w:pPr>
+        <w:pStyle w:val="Heading2"/>
+      </w:pPr>
+      <w:r>
+        <w:rPr>
+          <w:rFonts w:ascii="Calibri" w:hAnsi="Calibri"/>
+          <w:color w:val="006699"/>
+          <w:sz w:val="28"/>
+        </w:rPr>
+        <w:t>Your Team &amp; Customers</w:t>
       </w:r>
     </w:p>
     <w:p>
@@ -4024,7 +4793,7 @@
           <w:color w:val="333333"/>
           <w:sz w:val="22"/>
         </w:rPr>
-        <w:t>☐  Xero</w:t>
+        <w:t>☐  Answers common customer questions via chat or email around the clock</w:t>
       </w:r>
     </w:p>
     <w:p>
@@ -4038,7 +4807,7 @@
           <w:color w:val="333333"/>
           <w:sz w:val="22"/>
         </w:rPr>
-        <w:t>☐  FreshBooks</w:t>
+        <w:t>☐  Catches new leads and sends the best ones straight to you</w:t>
       </w:r>
     </w:p>
     <w:p>
@@ -4052,7 +4821,7 @@
           <w:color w:val="333333"/>
           <w:sz w:val="22"/>
         </w:rPr>
-        <w:t>☐  SAP</w:t>
+        <w:t>☐  Sends polite follow-up emails after meetings so no opportunity gets forgotten</w:t>
       </w:r>
     </w:p>
     <w:p>
@@ -4066,7 +4835,7 @@
           <w:color w:val="333333"/>
           <w:sz w:val="22"/>
         </w:rPr>
-        <w:t>☐  Stripe</w:t>
+        <w:t>☐  Books appointments for clients and sends them automatic confirmations</w:t>
       </w:r>
     </w:p>
     <w:p>
@@ -4080,7 +4849,7 @@
           <w:color w:val="333333"/>
           <w:sz w:val="22"/>
         </w:rPr>
-        <w:t>☐  PayPal</w:t>
+        <w:t>☐  Summarizes meeting notes and distributes action items to your team</w:t>
       </w:r>
     </w:p>
     <w:p>
@@ -4094,7 +4863,7 @@
           <w:color w:val="333333"/>
           <w:sz w:val="22"/>
         </w:rPr>
-        <w:t>☐  Other: ___________________________</w:t>
+        <w:t>☐  Pulls together weekly performance reports from your business data</w:t>
       </w:r>
     </w:p>
     <w:p>
@@ -4104,17 +4873,15 @@
     </w:p>
     <w:p>
       <w:pPr>
-        <w:spacing w:after="120"/>
-      </w:pPr>
-      <w:r>
-        <w:rPr>
-          <w:rFonts w:ascii="Calibri" w:hAnsi="Calibri"/>
-          <w:b/>
-          <w:i w:val="0"/>
+        <w:pStyle w:val="Heading2"/>
+      </w:pPr>
+      <w:r>
+        <w:rPr>
+          <w:rFonts w:ascii="Calibri" w:hAnsi="Calibri"/>
           <w:color w:val="006699"/>
-          <w:sz w:val="22"/>
-        </w:rPr>
-        <w:t>Marketing</w:t>
+          <w:sz w:val="28"/>
+        </w:rPr>
+        <w:t>Your Home &amp; Daily Life</w:t>
       </w:r>
     </w:p>
     <w:p>
@@ -4128,7 +4895,7 @@
           <w:color w:val="333333"/>
           <w:sz w:val="22"/>
         </w:rPr>
-        <w:t>☐  Mailchimp</w:t>
+        <w:t>☐  Controls your smart lights, thermostat, and appliances from a chat message</w:t>
       </w:r>
     </w:p>
     <w:p>
@@ -4142,7 +4909,7 @@
           <w:color w:val="333333"/>
           <w:sz w:val="22"/>
         </w:rPr>
-        <w:t>☐  HubSpot</w:t>
+        <w:t>☐  Runs your morning and evening routines automatically (lights on, coffee, music, reminders)</w:t>
       </w:r>
     </w:p>
     <w:p>
@@ -4156,7 +4923,7 @@
           <w:color w:val="333333"/>
           <w:sz w:val="22"/>
         </w:rPr>
-        <w:t>☐  Hootsuite</w:t>
+        <w:t>☐  Sends you alerts from your security cameras or home sensors</w:t>
       </w:r>
     </w:p>
     <w:p>
@@ -4170,7 +4937,7 @@
           <w:color w:val="333333"/>
           <w:sz w:val="22"/>
         </w:rPr>
-        <w:t>☐  Buffer</w:t>
+        <w:t>☐  Plans your meals, suggests recipes, and builds your shopping list</w:t>
       </w:r>
     </w:p>
     <w:p>
@@ -4184,7 +4951,7 @@
           <w:color w:val="333333"/>
           <w:sz w:val="22"/>
         </w:rPr>
-        <w:t>☐  Google Ads</w:t>
+        <w:t>☐  Organizes your trips — flights, hotels, things to do, all in one place</w:t>
       </w:r>
     </w:p>
     <w:p>
@@ -4198,395 +4965,7 @@
           <w:color w:val="333333"/>
           <w:sz w:val="22"/>
         </w:rPr>
-        <w:t>☐  Meta Ads</w:t>
-      </w:r>
-    </w:p>
-    <w:p>
-      <w:pPr>
-        <w:spacing w:after="40" w:before="20"/>
-        <w:ind w:left="283"/>
-      </w:pPr>
-      <w:r>
-        <w:rPr>
-          <w:rFonts w:ascii="Calibri" w:hAnsi="Calibri"/>
-          <w:color w:val="333333"/>
-          <w:sz w:val="22"/>
-        </w:rPr>
-        <w:t>☐  Other: ___________________________</w:t>
-      </w:r>
-    </w:p>
-    <w:p>
-      <w:pPr>
-        <w:spacing w:after="0" w:before="0"/>
-      </w:pPr>
-    </w:p>
-    <w:p>
-      <w:pPr>
-        <w:spacing w:after="120"/>
-      </w:pPr>
-      <w:r>
-        <w:rPr>
-          <w:rFonts w:ascii="Calibri" w:hAnsi="Calibri"/>
-          <w:b/>
-          <w:i w:val="0"/>
-          <w:color w:val="006699"/>
-          <w:sz w:val="22"/>
-        </w:rPr>
-        <w:t>Customer Support</w:t>
-      </w:r>
-    </w:p>
-    <w:p>
-      <w:pPr>
-        <w:spacing w:after="40" w:before="20"/>
-        <w:ind w:left="283"/>
-      </w:pPr>
-      <w:r>
-        <w:rPr>
-          <w:rFonts w:ascii="Calibri" w:hAnsi="Calibri"/>
-          <w:color w:val="333333"/>
-          <w:sz w:val="22"/>
-        </w:rPr>
-        <w:t>☐  Zendesk</w:t>
-      </w:r>
-    </w:p>
-    <w:p>
-      <w:pPr>
-        <w:spacing w:after="40" w:before="20"/>
-        <w:ind w:left="283"/>
-      </w:pPr>
-      <w:r>
-        <w:rPr>
-          <w:rFonts w:ascii="Calibri" w:hAnsi="Calibri"/>
-          <w:color w:val="333333"/>
-          <w:sz w:val="22"/>
-        </w:rPr>
-        <w:t>☐  Intercom</w:t>
-      </w:r>
-    </w:p>
-    <w:p>
-      <w:pPr>
-        <w:spacing w:after="40" w:before="20"/>
-        <w:ind w:left="283"/>
-      </w:pPr>
-      <w:r>
-        <w:rPr>
-          <w:rFonts w:ascii="Calibri" w:hAnsi="Calibri"/>
-          <w:color w:val="333333"/>
-          <w:sz w:val="22"/>
-        </w:rPr>
-        <w:t>☐  Freshdesk</w:t>
-      </w:r>
-    </w:p>
-    <w:p>
-      <w:pPr>
-        <w:spacing w:after="40" w:before="20"/>
-        <w:ind w:left="283"/>
-      </w:pPr>
-      <w:r>
-        <w:rPr>
-          <w:rFonts w:ascii="Calibri" w:hAnsi="Calibri"/>
-          <w:color w:val="333333"/>
-          <w:sz w:val="22"/>
-        </w:rPr>
-        <w:t>☐  LiveChat</w:t>
-      </w:r>
-    </w:p>
-    <w:p>
-      <w:pPr>
-        <w:spacing w:after="40" w:before="20"/>
-        <w:ind w:left="283"/>
-      </w:pPr>
-      <w:r>
-        <w:rPr>
-          <w:rFonts w:ascii="Calibri" w:hAnsi="Calibri"/>
-          <w:color w:val="333333"/>
-          <w:sz w:val="22"/>
-        </w:rPr>
-        <w:t>☐  WhatsApp Business</w:t>
-      </w:r>
-    </w:p>
-    <w:p>
-      <w:pPr>
-        <w:spacing w:after="40" w:before="20"/>
-        <w:ind w:left="283"/>
-      </w:pPr>
-      <w:r>
-        <w:rPr>
-          <w:rFonts w:ascii="Calibri" w:hAnsi="Calibri"/>
-          <w:color w:val="333333"/>
-          <w:sz w:val="22"/>
-        </w:rPr>
-        <w:t>☐  Other: ___________________________</w:t>
-      </w:r>
-    </w:p>
-    <w:p>
-      <w:pPr>
-        <w:spacing w:after="0" w:before="0"/>
-      </w:pPr>
-    </w:p>
-    <w:p>
-      <w:pPr>
-        <w:spacing w:after="120"/>
-      </w:pPr>
-      <w:r>
-        <w:rPr>
-          <w:rFonts w:ascii="Calibri" w:hAnsi="Calibri"/>
-          <w:b/>
-          <w:i w:val="0"/>
-          <w:color w:val="006699"/>
-          <w:sz w:val="22"/>
-        </w:rPr>
-        <w:t>HR &amp; Recruiting</w:t>
-      </w:r>
-    </w:p>
-    <w:p>
-      <w:pPr>
-        <w:spacing w:after="40" w:before="20"/>
-        <w:ind w:left="283"/>
-      </w:pPr>
-      <w:r>
-        <w:rPr>
-          <w:rFonts w:ascii="Calibri" w:hAnsi="Calibri"/>
-          <w:color w:val="333333"/>
-          <w:sz w:val="22"/>
-        </w:rPr>
-        <w:t>☐  BambooHR</w:t>
-      </w:r>
-    </w:p>
-    <w:p>
-      <w:pPr>
-        <w:spacing w:after="40" w:before="20"/>
-        <w:ind w:left="283"/>
-      </w:pPr>
-      <w:r>
-        <w:rPr>
-          <w:rFonts w:ascii="Calibri" w:hAnsi="Calibri"/>
-          <w:color w:val="333333"/>
-          <w:sz w:val="22"/>
-        </w:rPr>
-        <w:t>☐  Workday</w:t>
-      </w:r>
-    </w:p>
-    <w:p>
-      <w:pPr>
-        <w:spacing w:after="40" w:before="20"/>
-        <w:ind w:left="283"/>
-      </w:pPr>
-      <w:r>
-        <w:rPr>
-          <w:rFonts w:ascii="Calibri" w:hAnsi="Calibri"/>
-          <w:color w:val="333333"/>
-          <w:sz w:val="22"/>
-        </w:rPr>
-        <w:t>☐  Greenhouse</w:t>
-      </w:r>
-    </w:p>
-    <w:p>
-      <w:pPr>
-        <w:spacing w:after="40" w:before="20"/>
-        <w:ind w:left="283"/>
-      </w:pPr>
-      <w:r>
-        <w:rPr>
-          <w:rFonts w:ascii="Calibri" w:hAnsi="Calibri"/>
-          <w:color w:val="333333"/>
-          <w:sz w:val="22"/>
-        </w:rPr>
-        <w:t>☐  LinkedIn Recruiter</w:t>
-      </w:r>
-    </w:p>
-    <w:p>
-      <w:pPr>
-        <w:spacing w:after="40" w:before="20"/>
-        <w:ind w:left="283"/>
-      </w:pPr>
-      <w:r>
-        <w:rPr>
-          <w:rFonts w:ascii="Calibri" w:hAnsi="Calibri"/>
-          <w:color w:val="333333"/>
-          <w:sz w:val="22"/>
-        </w:rPr>
-        <w:t>☐  Other: ___________________________</w:t>
-      </w:r>
-    </w:p>
-    <w:p>
-      <w:pPr>
-        <w:spacing w:after="0" w:before="0"/>
-      </w:pPr>
-    </w:p>
-    <w:p>
-      <w:pPr>
-        <w:spacing w:after="120"/>
-      </w:pPr>
-      <w:r>
-        <w:rPr>
-          <w:rFonts w:ascii="Calibri" w:hAnsi="Calibri"/>
-          <w:b/>
-          <w:i w:val="0"/>
-          <w:color w:val="006699"/>
-          <w:sz w:val="22"/>
-        </w:rPr>
-        <w:t>Code &amp; Development (if applicable)</w:t>
-      </w:r>
-    </w:p>
-    <w:p>
-      <w:pPr>
-        <w:spacing w:after="40" w:before="20"/>
-        <w:ind w:left="283"/>
-      </w:pPr>
-      <w:r>
-        <w:rPr>
-          <w:rFonts w:ascii="Calibri" w:hAnsi="Calibri"/>
-          <w:color w:val="333333"/>
-          <w:sz w:val="22"/>
-        </w:rPr>
-        <w:t>☐  GitHub</w:t>
-      </w:r>
-    </w:p>
-    <w:p>
-      <w:pPr>
-        <w:spacing w:after="40" w:before="20"/>
-        <w:ind w:left="283"/>
-      </w:pPr>
-      <w:r>
-        <w:rPr>
-          <w:rFonts w:ascii="Calibri" w:hAnsi="Calibri"/>
-          <w:color w:val="333333"/>
-          <w:sz w:val="22"/>
-        </w:rPr>
-        <w:t>☐  GitLab</w:t>
-      </w:r>
-    </w:p>
-    <w:p>
-      <w:pPr>
-        <w:spacing w:after="40" w:before="20"/>
-        <w:ind w:left="283"/>
-      </w:pPr>
-      <w:r>
-        <w:rPr>
-          <w:rFonts w:ascii="Calibri" w:hAnsi="Calibri"/>
-          <w:color w:val="333333"/>
-          <w:sz w:val="22"/>
-        </w:rPr>
-        <w:t>☐  Bitbucket</w:t>
-      </w:r>
-    </w:p>
-    <w:p>
-      <w:pPr>
-        <w:spacing w:after="40" w:before="20"/>
-        <w:ind w:left="283"/>
-      </w:pPr>
-      <w:r>
-        <w:rPr>
-          <w:rFonts w:ascii="Calibri" w:hAnsi="Calibri"/>
-          <w:color w:val="333333"/>
-          <w:sz w:val="22"/>
-        </w:rPr>
-        <w:t>☐  Jenkins / CI-CD</w:t>
-      </w:r>
-    </w:p>
-    <w:p>
-      <w:pPr>
-        <w:spacing w:after="40" w:before="20"/>
-        <w:ind w:left="283"/>
-      </w:pPr>
-      <w:r>
-        <w:rPr>
-          <w:rFonts w:ascii="Calibri" w:hAnsi="Calibri"/>
-          <w:color w:val="333333"/>
-          <w:sz w:val="22"/>
-        </w:rPr>
-        <w:t>☐  AWS</w:t>
-      </w:r>
-    </w:p>
-    <w:p>
-      <w:pPr>
-        <w:spacing w:after="40" w:before="20"/>
-        <w:ind w:left="283"/>
-      </w:pPr>
-      <w:r>
-        <w:rPr>
-          <w:rFonts w:ascii="Calibri" w:hAnsi="Calibri"/>
-          <w:color w:val="333333"/>
-          <w:sz w:val="22"/>
-        </w:rPr>
-        <w:t>☐  Azure</w:t>
-      </w:r>
-    </w:p>
-    <w:p>
-      <w:pPr>
-        <w:spacing w:after="40" w:before="20"/>
-        <w:ind w:left="283"/>
-      </w:pPr>
-      <w:r>
-        <w:rPr>
-          <w:rFonts w:ascii="Calibri" w:hAnsi="Calibri"/>
-          <w:color w:val="333333"/>
-          <w:sz w:val="22"/>
-        </w:rPr>
-        <w:t>☐  Google Cloud</w:t>
-      </w:r>
-    </w:p>
-    <w:p>
-      <w:pPr>
-        <w:spacing w:after="40" w:before="20"/>
-        <w:ind w:left="283"/>
-      </w:pPr>
-      <w:r>
-        <w:rPr>
-          <w:rFonts w:ascii="Calibri" w:hAnsi="Calibri"/>
-          <w:color w:val="333333"/>
-          <w:sz w:val="22"/>
-        </w:rPr>
-        <w:t>☐  Other: ___________________________</w:t>
-      </w:r>
-    </w:p>
-    <w:p>
-      <w:pPr>
-        <w:spacing w:after="0" w:before="0"/>
-      </w:pPr>
-    </w:p>
-    <w:p>
-      <w:pPr>
-        <w:spacing w:after="120"/>
-      </w:pPr>
-      <w:r>
-        <w:rPr>
-          <w:rFonts w:ascii="Calibri" w:hAnsi="Calibri"/>
-          <w:b/>
-          <w:i w:val="0"/>
-          <w:color w:val="006699"/>
-          <w:sz w:val="22"/>
-        </w:rPr>
-        <w:t>Other Systems</w:t>
-      </w:r>
-    </w:p>
-    <w:p>
-      <w:pPr>
-        <w:spacing w:after="40" w:before="20"/>
-        <w:ind w:left="283"/>
-      </w:pPr>
-      <w:r>
-        <w:rPr>
-          <w:rFonts w:ascii="Calibri" w:hAnsi="Calibri"/>
-          <w:color w:val="333333"/>
-          <w:sz w:val="22"/>
-        </w:rPr>
-        <w:t>☐  ERP system (which? ___________________________)</w:t>
-      </w:r>
-    </w:p>
-    <w:p>
-      <w:pPr>
-        <w:spacing w:after="40" w:before="20"/>
-        <w:ind w:left="283"/>
-      </w:pPr>
-      <w:r>
-        <w:rPr>
-          <w:rFonts w:ascii="Calibri" w:hAnsi="Calibri"/>
-          <w:color w:val="333333"/>
-          <w:sz w:val="22"/>
-        </w:rPr>
-        <w:t>☐  Custom internal tools (describe: ___________________________)</w:t>
+        <w:t>☐  Keeps you on track with fitness goals, health reminders, and habit streaks</w:t>
       </w:r>
     </w:p>
     <w:p>
@@ -7614,6 +7993,509 @@
         <w:spacing w:after="0" w:before="0"/>
       </w:pPr>
     </w:p>
+    <w:p>
+      <w:pPr>
+        <w:pStyle w:val="Heading1"/>
+      </w:pPr>
+      <w:r>
+        <w:rPr>
+          <w:rFonts w:ascii="Calibri" w:hAnsi="Calibri"/>
+          <w:color w:val="006699"/>
+          <w:sz w:val="36"/>
+        </w:rPr>
+        <w:t>Understanding the Costs</w:t>
+      </w:r>
+    </w:p>
+    <w:p>
+      <w:pPr>
+        <w:spacing w:after="120"/>
+      </w:pPr>
+      <w:r>
+        <w:rPr>
+          <w:rFonts w:ascii="Calibri" w:hAnsi="Calibri"/>
+          <w:b w:val="0"/>
+          <w:i w:val="0"/>
+          <w:color w:val="333333"/>
+          <w:sz w:val="22"/>
+        </w:rPr>
+        <w:t>Your AI assistant has two types of costs: our service fee (setup and management) and the AI provider subscription (like a phone plan for your assistant). Here’s how it works:</w:t>
+      </w:r>
+    </w:p>
+    <w:p>
+      <w:pPr>
+        <w:spacing w:after="120"/>
+      </w:pPr>
+      <w:r>
+        <w:rPr>
+          <w:rFonts w:ascii="Calibri" w:hAnsi="Calibri"/>
+          <w:b w:val="0"/>
+          <w:i w:val="0"/>
+          <w:color w:val="333333"/>
+          <w:sz w:val="22"/>
+        </w:rPr>
+        <w:t>Our fee covers everything we do: designing your assistant, configuring it, connecting your tools, and making sure it works perfectly. The AI provider fee is what you pay for the ‘brain’ of your assistant — this goes directly to companies like Anthropic or OpenAI, and depends on how much you use it.</w:t>
+      </w:r>
+    </w:p>
+    <w:p>
+      <w:pPr>
+        <w:spacing w:after="0" w:before="0"/>
+      </w:pPr>
+    </w:p>
+    <w:p>
+      <w:pPr>
+        <w:pStyle w:val="Heading2"/>
+      </w:pPr>
+      <w:r>
+        <w:rPr>
+          <w:rFonts w:ascii="Calibri" w:hAnsi="Calibri"/>
+          <w:color w:val="006699"/>
+          <w:sz w:val="28"/>
+        </w:rPr>
+        <w:t>Estimated Monthly AI Provider Cost (Based on Your Usage)</w:t>
+      </w:r>
+    </w:p>
+    <w:tbl>
+      <w:tblPr>
+        <w:tblStyle w:val="TableGrid"/>
+        <w:tblW w:type="auto" w:w="0"/>
+        <w:jc w:val="center"/>
+        <w:tblLook w:firstColumn="1" w:firstRow="1" w:lastColumn="0" w:lastRow="0" w:noHBand="0" w:noVBand="1" w:val="04A0"/>
+      </w:tblPr>
+      <w:tblGrid>
+        <w:gridCol w:w="3324"/>
+        <w:gridCol w:w="3324"/>
+        <w:gridCol w:w="3324"/>
+      </w:tblGrid>
+      <w:tr>
+        <w:tc>
+          <w:tcPr>
+            <w:tcW w:type="dxa" w:w="2880"/>
+            <w:shd w:fill="006699" w:val="clear"/>
+          </w:tcPr>
+          <w:p>
+            <w:pPr>
+              <w:jc w:val="center"/>
+            </w:pPr>
+            <w:r/>
+            <w:r>
+              <w:rPr>
+                <w:rFonts w:ascii="Calibri" w:hAnsi="Calibri"/>
+                <w:b/>
+                <w:color w:val="FFFFFF"/>
+                <w:sz w:val="20"/>
+              </w:rPr>
+              <w:t>Your Daily Usage</w:t>
+            </w:r>
+          </w:p>
+        </w:tc>
+        <w:tc>
+          <w:tcPr>
+            <w:tcW w:type="dxa" w:w="2160"/>
+            <w:shd w:fill="006699" w:val="clear"/>
+          </w:tcPr>
+          <w:p>
+            <w:pPr>
+              <w:jc w:val="center"/>
+            </w:pPr>
+            <w:r/>
+            <w:r>
+              <w:rPr>
+                <w:rFonts w:ascii="Calibri" w:hAnsi="Calibri"/>
+                <w:b/>
+                <w:color w:val="FFFFFF"/>
+                <w:sz w:val="20"/>
+              </w:rPr>
+              <w:t>Estimated Cost/Month</w:t>
+            </w:r>
+          </w:p>
+        </w:tc>
+        <w:tc>
+          <w:tcPr>
+            <w:tcW w:type="dxa" w:w="4320"/>
+            <w:shd w:fill="006699" w:val="clear"/>
+          </w:tcPr>
+          <w:p>
+            <w:pPr>
+              <w:jc w:val="center"/>
+            </w:pPr>
+            <w:r/>
+            <w:r>
+              <w:rPr>
+                <w:rFonts w:ascii="Calibri" w:hAnsi="Calibri"/>
+                <w:b/>
+                <w:color w:val="FFFFFF"/>
+                <w:sz w:val="20"/>
+              </w:rPr>
+              <w:t>What That Looks Like</w:t>
+            </w:r>
+          </w:p>
+        </w:tc>
+      </w:tr>
+      <w:tr>
+        <w:tc>
+          <w:tcPr>
+            <w:tcW w:type="dxa" w:w="2880"/>
+          </w:tcPr>
+          <w:p>
+            <w:r/>
+            <w:r>
+              <w:rPr>
+                <w:rFonts w:ascii="Calibri" w:hAnsi="Calibri"/>
+                <w:color w:val="333333"/>
+                <w:sz w:val="18"/>
+              </w:rPr>
+              <w:t>Light (5–10 tasks/day)</w:t>
+            </w:r>
+          </w:p>
+        </w:tc>
+        <w:tc>
+          <w:tcPr>
+            <w:tcW w:type="dxa" w:w="2160"/>
+          </w:tcPr>
+          <w:p>
+            <w:r/>
+            <w:r>
+              <w:rPr>
+                <w:rFonts w:ascii="Calibri" w:hAnsi="Calibri"/>
+                <w:color w:val="333333"/>
+                <w:sz w:val="18"/>
+              </w:rPr>
+              <w:t>€5–€15</w:t>
+            </w:r>
+          </w:p>
+        </w:tc>
+        <w:tc>
+          <w:tcPr>
+            <w:tcW w:type="dxa" w:w="4320"/>
+          </w:tcPr>
+          <w:p>
+            <w:r/>
+            <w:r>
+              <w:rPr>
+                <w:rFonts w:ascii="Calibri" w:hAnsi="Calibri"/>
+                <w:color w:val="333333"/>
+                <w:sz w:val="18"/>
+              </w:rPr>
+              <w:t>A few emails, calendar checks, daily briefing</w:t>
+            </w:r>
+          </w:p>
+        </w:tc>
+      </w:tr>
+      <w:tr>
+        <w:tc>
+          <w:tcPr>
+            <w:tcW w:type="dxa" w:w="2880"/>
+            <w:shd w:fill="F2F2F2" w:val="clear"/>
+          </w:tcPr>
+          <w:p>
+            <w:r/>
+            <w:r>
+              <w:rPr>
+                <w:rFonts w:ascii="Calibri" w:hAnsi="Calibri"/>
+                <w:color w:val="333333"/>
+                <w:sz w:val="18"/>
+              </w:rPr>
+              <w:t>Moderate (20–50 tasks/day)</w:t>
+            </w:r>
+          </w:p>
+        </w:tc>
+        <w:tc>
+          <w:tcPr>
+            <w:tcW w:type="dxa" w:w="2160"/>
+            <w:shd w:fill="F2F2F2" w:val="clear"/>
+          </w:tcPr>
+          <w:p>
+            <w:r/>
+            <w:r>
+              <w:rPr>
+                <w:rFonts w:ascii="Calibri" w:hAnsi="Calibri"/>
+                <w:color w:val="333333"/>
+                <w:sz w:val="18"/>
+              </w:rPr>
+              <w:t>€15–€40</w:t>
+            </w:r>
+          </w:p>
+        </w:tc>
+        <w:tc>
+          <w:tcPr>
+            <w:tcW w:type="dxa" w:w="4320"/>
+            <w:shd w:fill="F2F2F2" w:val="clear"/>
+          </w:tcPr>
+          <w:p>
+            <w:r/>
+            <w:r>
+              <w:rPr>
+                <w:rFonts w:ascii="Calibri" w:hAnsi="Calibri"/>
+                <w:color w:val="333333"/>
+                <w:sz w:val="18"/>
+              </w:rPr>
+              <w:t>Email management, scheduling, research, content drafts</w:t>
+            </w:r>
+          </w:p>
+        </w:tc>
+      </w:tr>
+      <w:tr>
+        <w:tc>
+          <w:tcPr>
+            <w:tcW w:type="dxa" w:w="2880"/>
+          </w:tcPr>
+          <w:p>
+            <w:r/>
+            <w:r>
+              <w:rPr>
+                <w:rFonts w:ascii="Calibri" w:hAnsi="Calibri"/>
+                <w:color w:val="333333"/>
+                <w:sz w:val="18"/>
+              </w:rPr>
+              <w:t>Heavy (50–100 tasks/day)</w:t>
+            </w:r>
+          </w:p>
+        </w:tc>
+        <w:tc>
+          <w:tcPr>
+            <w:tcW w:type="dxa" w:w="2160"/>
+          </w:tcPr>
+          <w:p>
+            <w:r/>
+            <w:r>
+              <w:rPr>
+                <w:rFonts w:ascii="Calibri" w:hAnsi="Calibri"/>
+                <w:color w:val="333333"/>
+                <w:sz w:val="18"/>
+              </w:rPr>
+              <w:t>€40–€80</w:t>
+            </w:r>
+          </w:p>
+        </w:tc>
+        <w:tc>
+          <w:tcPr>
+            <w:tcW w:type="dxa" w:w="4320"/>
+          </w:tcPr>
+          <w:p>
+            <w:r/>
+            <w:r>
+              <w:rPr>
+                <w:rFonts w:ascii="Calibri" w:hAnsi="Calibri"/>
+                <w:color w:val="333333"/>
+                <w:sz w:val="18"/>
+              </w:rPr>
+              <w:t>Full inbox management, team automation, reports</w:t>
+            </w:r>
+          </w:p>
+        </w:tc>
+      </w:tr>
+      <w:tr>
+        <w:tc>
+          <w:tcPr>
+            <w:tcW w:type="dxa" w:w="2880"/>
+            <w:shd w:fill="F2F2F2" w:val="clear"/>
+          </w:tcPr>
+          <w:p>
+            <w:r/>
+            <w:r>
+              <w:rPr>
+                <w:rFonts w:ascii="Calibri" w:hAnsi="Calibri"/>
+                <w:color w:val="333333"/>
+                <w:sz w:val="18"/>
+              </w:rPr>
+              <w:t>Intensive (100+ tasks/day)</w:t>
+            </w:r>
+          </w:p>
+        </w:tc>
+        <w:tc>
+          <w:tcPr>
+            <w:tcW w:type="dxa" w:w="2160"/>
+            <w:shd w:fill="F2F2F2" w:val="clear"/>
+          </w:tcPr>
+          <w:p>
+            <w:r/>
+            <w:r>
+              <w:rPr>
+                <w:rFonts w:ascii="Calibri" w:hAnsi="Calibri"/>
+                <w:color w:val="333333"/>
+                <w:sz w:val="18"/>
+              </w:rPr>
+              <w:t>€80–€200</w:t>
+            </w:r>
+          </w:p>
+        </w:tc>
+        <w:tc>
+          <w:tcPr>
+            <w:tcW w:type="dxa" w:w="4320"/>
+            <w:shd w:fill="F2F2F2" w:val="clear"/>
+          </w:tcPr>
+          <w:p>
+            <w:r/>
+            <w:r>
+              <w:rPr>
+                <w:rFonts w:ascii="Calibri" w:hAnsi="Calibri"/>
+                <w:color w:val="333333"/>
+                <w:sz w:val="18"/>
+              </w:rPr>
+              <w:t>Enterprise: customer support, lead qualification, multi-department</w:t>
+            </w:r>
+          </w:p>
+        </w:tc>
+      </w:tr>
+    </w:tbl>
+    <w:p>
+      <w:pPr>
+        <w:spacing w:after="0" w:before="0"/>
+      </w:pPr>
+    </w:p>
+    <w:p>
+      <w:pPr>
+        <w:spacing w:after="120"/>
+      </w:pPr>
+      <w:r>
+        <w:rPr>
+          <w:rFonts w:ascii="Calibri" w:hAnsi="Calibri"/>
+          <w:b w:val="0"/>
+          <w:i/>
+          <w:color w:val="787878"/>
+          <w:sz w:val="22"/>
+        </w:rPr>
+        <w:t>These are approximate costs paid directly to the AI provider. We’ll help you pick the most cost-effective option for your needs.</w:t>
+      </w:r>
+    </w:p>
+    <w:p>
+      <w:pPr>
+        <w:spacing w:after="0" w:before="0"/>
+      </w:pPr>
+    </w:p>
+    <w:tbl>
+      <w:tblPr>
+        <w:tblStyle w:val="TableGrid"/>
+        <w:tblW w:type="auto" w:w="0"/>
+        <w:jc w:val="center"/>
+        <w:tblLook w:firstColumn="1" w:firstRow="1" w:lastColumn="0" w:lastRow="0" w:noHBand="0" w:noVBand="1" w:val="04A0"/>
+      </w:tblPr>
+      <w:tblGrid>
+        <w:gridCol w:w="9972"/>
+      </w:tblGrid>
+      <w:tr>
+        <w:tc>
+          <w:tcPr>
+            <w:tcW w:type="dxa" w:w="9360"/>
+            <w:shd w:fill="E8F4F8" w:val="clear"/>
+            <w:tcBorders>
+              <w:top w:val="single" w:sz="6" w:space="0" w:color="006699"/>
+              <w:left w:val="single" w:sz="6" w:space="0" w:color="006699"/>
+              <w:bottom w:val="single" w:sz="6" w:space="0" w:color="006699"/>
+              <w:right w:val="single" w:sz="6" w:space="0" w:color="006699"/>
+            </w:tcBorders>
+          </w:tcPr>
+          <w:p>
+            <w:pPr>
+              <w:jc w:val="center"/>
+            </w:pPr>
+            <w:r/>
+            <w:r>
+              <w:rPr>
+                <w:rFonts w:ascii="Calibri" w:hAnsi="Calibri"/>
+                <w:b/>
+                <w:color w:val="006699"/>
+                <w:sz w:val="24"/>
+              </w:rPr>
+              <w:t>Example: Private client, moderate usage</w:t>
+            </w:r>
+          </w:p>
+          <w:p>
+            <w:pPr>
+              <w:jc w:val="center"/>
+            </w:pPr>
+            <w:r>
+              <w:rPr>
+                <w:rFonts w:ascii="Calibri" w:hAnsi="Calibri"/>
+                <w:color w:val="333333"/>
+                <w:sz w:val="20"/>
+              </w:rPr>
+              <w:t>• Setup: €1,000 (one-time)</w:t>
+              <w:br/>
+              <w:t>• AI provider: ~€25/month</w:t>
+              <w:br/>
+              <w:t>• First year total: €1,000 + (€25 × 12) = €1,300</w:t>
+              <w:br/>
+              <w:t>• That’s about €108/month for a 24/7 personal assistant</w:t>
+            </w:r>
+          </w:p>
+        </w:tc>
+      </w:tr>
+    </w:tbl>
+    <w:p>
+      <w:pPr>
+        <w:spacing w:after="0" w:before="0"/>
+      </w:pPr>
+    </w:p>
+    <w:tbl>
+      <w:tblPr>
+        <w:tblStyle w:val="TableGrid"/>
+        <w:tblW w:type="auto" w:w="0"/>
+        <w:jc w:val="center"/>
+        <w:tblLook w:firstColumn="1" w:firstRow="1" w:lastColumn="0" w:lastRow="0" w:noHBand="0" w:noVBand="1" w:val="04A0"/>
+      </w:tblPr>
+      <w:tblGrid>
+        <w:gridCol w:w="9972"/>
+      </w:tblGrid>
+      <w:tr>
+        <w:tc>
+          <w:tcPr>
+            <w:tcW w:type="dxa" w:w="9360"/>
+            <w:shd w:fill="E8F4F8" w:val="clear"/>
+            <w:tcBorders>
+              <w:top w:val="single" w:sz="6" w:space="0" w:color="006699"/>
+              <w:left w:val="single" w:sz="6" w:space="0" w:color="006699"/>
+              <w:bottom w:val="single" w:sz="6" w:space="0" w:color="006699"/>
+              <w:right w:val="single" w:sz="6" w:space="0" w:color="006699"/>
+            </w:tcBorders>
+          </w:tcPr>
+          <w:p>
+            <w:pPr>
+              <w:jc w:val="center"/>
+            </w:pPr>
+            <w:r/>
+            <w:r>
+              <w:rPr>
+                <w:rFonts w:ascii="Calibri" w:hAnsi="Calibri"/>
+                <w:b/>
+                <w:color w:val="006699"/>
+                <w:sz w:val="24"/>
+              </w:rPr>
+              <w:t>Example: Enterprise with Managed Service</w:t>
+            </w:r>
+          </w:p>
+          <w:p>
+            <w:pPr>
+              <w:jc w:val="center"/>
+            </w:pPr>
+            <w:r>
+              <w:rPr>
+                <w:rFonts w:ascii="Calibri" w:hAnsi="Calibri"/>
+                <w:color w:val="333333"/>
+                <w:sz w:val="20"/>
+              </w:rPr>
+              <w:t>• Managed service: €300/month (installation included)</w:t>
+              <w:br/>
+              <w:t>• AI provider: ~€60/month</w:t>
+              <w:br/>
+              <w:t>• Total: €360/month</w:t>
+              <w:br/>
+              <w:t>• For a team of 20, that’s just €18 per person per month</w:t>
+            </w:r>
+          </w:p>
+        </w:tc>
+      </w:tr>
+    </w:tbl>
+    <w:p>
+      <w:pPr>
+        <w:spacing w:after="0" w:before="0"/>
+      </w:pPr>
+    </w:p>
+    <w:p>
+      <w:pPr>
+        <w:spacing w:after="0" w:before="0"/>
+      </w:pPr>
+    </w:p>
     <w:tbl>
       <w:tblPr>
         <w:tblStyle w:val="TableGrid"/>
@@ -8003,7 +8885,111 @@
           <w:color w:val="333333"/>
           <w:sz w:val="22"/>
         </w:rPr>
-        <w:t>5. Authorization</w:t>
+        <w:t>5. How did you hear about us?</w:t>
+      </w:r>
+    </w:p>
+    <w:p>
+      <w:pPr>
+        <w:spacing w:after="40" w:before="20"/>
+        <w:ind w:left="283"/>
+      </w:pPr>
+      <w:r>
+        <w:rPr>
+          <w:rFonts w:ascii="Calibri" w:hAnsi="Calibri"/>
+          <w:color w:val="333333"/>
+          <w:sz w:val="22"/>
+        </w:rPr>
+        <w:t>☐  Word of mouth</w:t>
+      </w:r>
+    </w:p>
+    <w:p>
+      <w:pPr>
+        <w:spacing w:after="40" w:before="20"/>
+        <w:ind w:left="283"/>
+      </w:pPr>
+      <w:r>
+        <w:rPr>
+          <w:rFonts w:ascii="Calibri" w:hAnsi="Calibri"/>
+          <w:color w:val="333333"/>
+          <w:sz w:val="22"/>
+        </w:rPr>
+        <w:t>☐  Social media</w:t>
+      </w:r>
+    </w:p>
+    <w:p>
+      <w:pPr>
+        <w:spacing w:after="40" w:before="20"/>
+        <w:ind w:left="283"/>
+      </w:pPr>
+      <w:r>
+        <w:rPr>
+          <w:rFonts w:ascii="Calibri" w:hAnsi="Calibri"/>
+          <w:color w:val="333333"/>
+          <w:sz w:val="22"/>
+        </w:rPr>
+        <w:t>☐  Google search</w:t>
+      </w:r>
+    </w:p>
+    <w:p>
+      <w:pPr>
+        <w:spacing w:after="40" w:before="20"/>
+        <w:ind w:left="283"/>
+      </w:pPr>
+      <w:r>
+        <w:rPr>
+          <w:rFonts w:ascii="Calibri" w:hAnsi="Calibri"/>
+          <w:color w:val="333333"/>
+          <w:sz w:val="22"/>
+        </w:rPr>
+        <w:t>☐  LinkedIn</w:t>
+      </w:r>
+    </w:p>
+    <w:p>
+      <w:pPr>
+        <w:spacing w:after="40" w:before="20"/>
+        <w:ind w:left="283"/>
+      </w:pPr>
+      <w:r>
+        <w:rPr>
+          <w:rFonts w:ascii="Calibri" w:hAnsi="Calibri"/>
+          <w:color w:val="333333"/>
+          <w:sz w:val="22"/>
+        </w:rPr>
+        <w:t>☐  Event or conference</w:t>
+      </w:r>
+    </w:p>
+    <w:p>
+      <w:pPr>
+        <w:spacing w:after="40" w:before="20"/>
+        <w:ind w:left="283"/>
+      </w:pPr>
+      <w:r>
+        <w:rPr>
+          <w:rFonts w:ascii="Calibri" w:hAnsi="Calibri"/>
+          <w:color w:val="333333"/>
+          <w:sz w:val="22"/>
+        </w:rPr>
+        <w:t>☐  Other: ___________________________</w:t>
+      </w:r>
+    </w:p>
+    <w:p>
+      <w:pPr>
+        <w:spacing w:after="0" w:before="0"/>
+      </w:pPr>
+    </w:p>
+    <w:p>
+      <w:pPr>
+        <w:spacing w:after="120"/>
+      </w:pPr>
+      <w:r>
+        <w:rPr>
+          <w:rFonts w:ascii="Calibri" w:hAnsi="Calibri"/>
+          <w:b/>
+          <w:i w:val="0"/>
+          <w:color w:val="333333"/>
+          <w:sz w:val="22"/>
+        </w:rPr>
+        <w:t>6. Authorization</w:t>
       </w:r>
     </w:p>
     <w:p>

</xml_diff>